<commit_message>
Added more insights for week 4
</commit_message>
<xml_diff>
--- a/SIADS 501 Class lectures notes.docx
+++ b/SIADS 501 Class lectures notes.docx
@@ -13742,16 +13742,6 @@
           <w:shd w:val="clear" w:color="auto" w:fill="FCFCFC"/>
         </w:rPr>
         <w:br/>
-      </w:r>
-      <w:r>
-        <w:rPr>
-          <w:rStyle w:val="Emphasis"/>
-          <w:rFonts w:ascii="Arial" w:hAnsi="Arial" w:cs="Arial"/>
-          <w:b/>
-          <w:bCs/>
-          <w:color w:val="333333"/>
-          <w:shd w:val="clear" w:color="auto" w:fill="FCFCFC"/>
-        </w:rPr>
         <w:t xml:space="preserve">. </w:t>
       </w:r>
       <w:r>
@@ -13798,16 +13788,7 @@
             <w:color w:val="0B0080"/>
             <w:shd w:val="clear" w:color="auto" w:fill="FFFFFF"/>
           </w:rPr>
-          <w:t>C</w:t>
-        </w:r>
-        <w:r>
-          <w:rPr>
-            <w:rStyle w:val="Hyperlink"/>
-            <w:rFonts w:ascii="Arial" w:hAnsi="Arial" w:cs="Arial"/>
-            <w:color w:val="0B0080"/>
-            <w:shd w:val="clear" w:color="auto" w:fill="FFFFFF"/>
-          </w:rPr>
-          <w:t>ognitive bias</w:t>
+          <w:t>Cognitive bias</w:t>
         </w:r>
       </w:hyperlink>
       <w:r>
@@ -13957,16 +13938,7 @@
           <w:color w:val="333333"/>
           <w:shd w:val="clear" w:color="auto" w:fill="FCFCFC"/>
         </w:rPr>
-        <w:t xml:space="preserve">Note: Idea echoed by my interviewee </w:t>
-      </w:r>
-      <w:r>
-        <w:rPr>
-          <w:rStyle w:val="Emphasis"/>
-          <w:rFonts w:ascii="Arial" w:hAnsi="Arial" w:cs="Arial"/>
-          <w:color w:val="333333"/>
-          <w:shd w:val="clear" w:color="auto" w:fill="FCFCFC"/>
-        </w:rPr>
-        <w:t>Erin She</w:t>
+        <w:t>Note: Idea echoed by my interviewee Erin She</w:t>
       </w:r>
       <w:r>
         <w:rPr>
@@ -14041,179 +14013,170 @@
           <w:color w:val="333333"/>
           <w:shd w:val="clear" w:color="auto" w:fill="FCFCFC"/>
         </w:rPr>
-        <w:t>he data-driven doctor missed an opportunity to weave his facts into a compelling data story that connected with his audience on an emotional level.</w:t>
-      </w:r>
-      <w:r>
-        <w:rPr>
-          <w:rFonts w:ascii="Arial" w:hAnsi="Arial" w:cs="Arial"/>
+        <w:t>he data-driven doctor missed an opportunity to weave his facts into a compelling data story that connected with his audience on an emotional level.”</w:t>
+      </w:r>
+    </w:p>
+    <w:p>
+      <w:pPr>
+        <w:rPr>
+          <w:rFonts w:ascii="Arial" w:hAnsi="Arial" w:cs="Arial"/>
+          <w:color w:val="333333"/>
+          <w:shd w:val="clear" w:color="auto" w:fill="FCFCFC"/>
+        </w:rPr>
+      </w:pPr>
+      <w:r>
+        <w:rPr>
+          <w:rFonts w:ascii="Arial" w:hAnsi="Arial" w:cs="Arial"/>
+          <w:color w:val="333333"/>
+          <w:shd w:val="clear" w:color="auto" w:fill="FCFCFC"/>
+        </w:rPr>
+        <w:t xml:space="preserve">Data speaks to human when presented at an emotional level. As sentient beings, </w:t>
+      </w:r>
+      <w:r>
+        <w:rPr>
+          <w:rFonts w:ascii="Arial" w:hAnsi="Arial" w:cs="Arial"/>
+          <w:color w:val="333333"/>
+          <w:shd w:val="clear" w:color="auto" w:fill="FCFCFC"/>
+        </w:rPr>
+        <w:t>we need to feel</w:t>
+      </w:r>
+      <w:r>
+        <w:rPr>
+          <w:rFonts w:ascii="Arial" w:hAnsi="Arial" w:cs="Arial"/>
+          <w:color w:val="333333"/>
+          <w:shd w:val="clear" w:color="auto" w:fill="FCFCFC"/>
+        </w:rPr>
+        <w:t xml:space="preserve"> empathy</w:t>
+      </w:r>
+      <w:r>
+        <w:rPr>
+          <w:rFonts w:ascii="Arial" w:hAnsi="Arial" w:cs="Arial"/>
+          <w:color w:val="333333"/>
+          <w:shd w:val="clear" w:color="auto" w:fill="FCFCFC"/>
+        </w:rPr>
+        <w:t xml:space="preserve">, </w:t>
+      </w:r>
+      <w:r>
+        <w:rPr>
+          <w:rFonts w:ascii="Arial" w:hAnsi="Arial" w:cs="Arial"/>
+          <w:color w:val="333333"/>
+          <w:shd w:val="clear" w:color="auto" w:fill="FCFCFC"/>
+        </w:rPr>
+        <w:t>to</w:t>
+      </w:r>
+      <w:r>
+        <w:rPr>
+          <w:rFonts w:ascii="Arial" w:hAnsi="Arial" w:cs="Arial"/>
+          <w:color w:val="333333"/>
+          <w:shd w:val="clear" w:color="auto" w:fill="FCFCFC"/>
+        </w:rPr>
+        <w:t xml:space="preserve"> react </w:t>
+      </w:r>
+      <w:r>
+        <w:rPr>
+          <w:rFonts w:ascii="Arial" w:hAnsi="Arial" w:cs="Arial"/>
+          <w:color w:val="333333"/>
+          <w:shd w:val="clear" w:color="auto" w:fill="FCFCFC"/>
+        </w:rPr>
+        <w:t>favorably</w:t>
+      </w:r>
+      <w:r>
+        <w:rPr>
+          <w:rFonts w:ascii="Arial" w:hAnsi="Arial" w:cs="Arial"/>
+          <w:color w:val="333333"/>
+          <w:shd w:val="clear" w:color="auto" w:fill="FCFCFC"/>
+        </w:rPr>
+        <w:t xml:space="preserve"> to the change being suggested.</w:t>
+      </w:r>
+    </w:p>
+    <w:p>
+      <w:pPr>
+        <w:rPr>
+          <w:rStyle w:val="Emphasis"/>
+          <w:rFonts w:ascii="Arial" w:hAnsi="Arial" w:cs="Arial"/>
+          <w:b/>
+          <w:bCs/>
+          <w:color w:val="333333"/>
+          <w:shd w:val="clear" w:color="auto" w:fill="FCFCFC"/>
+        </w:rPr>
+      </w:pPr>
+      <w:r>
+        <w:rPr>
+          <w:rStyle w:val="Emphasis"/>
+          <w:rFonts w:ascii="Arial" w:hAnsi="Arial" w:cs="Arial"/>
+          <w:b/>
+          <w:bCs/>
+          <w:color w:val="333333"/>
+          <w:shd w:val="clear" w:color="auto" w:fill="FCFCFC"/>
+        </w:rPr>
+        <w:br/>
+        <w:t xml:space="preserve">. </w:t>
+      </w:r>
+      <w:r>
+        <w:rPr>
+          <w:rStyle w:val="Emphasis"/>
+          <w:rFonts w:ascii="Arial" w:hAnsi="Arial" w:cs="Arial"/>
+          <w:color w:val="333333"/>
+          <w:shd w:val="clear" w:color="auto" w:fill="FCFCFC"/>
+        </w:rPr>
+        <w:t>The Power of Data Visualization</w:t>
+      </w:r>
+    </w:p>
+    <w:p>
+      <w:pPr>
+        <w:rPr>
+          <w:rStyle w:val="Emphasis"/>
+          <w:rFonts w:ascii="Arial" w:hAnsi="Arial" w:cs="Arial"/>
+          <w:color w:val="333333"/>
+          <w:shd w:val="clear" w:color="auto" w:fill="FCFCFC"/>
+        </w:rPr>
+      </w:pPr>
+      <w:r>
+        <w:rPr>
+          <w:rStyle w:val="Emphasis"/>
+          <w:rFonts w:ascii="Arial" w:hAnsi="Arial" w:cs="Arial"/>
+          <w:color w:val="333333"/>
+          <w:shd w:val="clear" w:color="auto" w:fill="FCFCFC"/>
+        </w:rPr>
+        <w:t xml:space="preserve">Data tables have their usages, but visualization when done right has an immediate impact of conveying results. </w:t>
+      </w:r>
+    </w:p>
+    <w:p>
+      <w:pPr>
+        <w:rPr>
+          <w:rFonts w:ascii="Arial" w:hAnsi="Arial" w:cs="Arial"/>
+          <w:color w:val="333333"/>
+          <w:shd w:val="clear" w:color="auto" w:fill="FCFCFC"/>
+        </w:rPr>
+      </w:pPr>
+      <w:r>
+        <w:rPr>
+          <w:rFonts w:ascii="Arial" w:hAnsi="Arial" w:cs="Arial"/>
+          <w:color w:val="333333"/>
+          <w:shd w:val="clear" w:color="auto" w:fill="FCFCFC"/>
+        </w:rPr>
+        <w:t>Stage</w:t>
+      </w:r>
+      <w:r>
+        <w:rPr>
+          <w:rFonts w:ascii="Arial" w:hAnsi="Arial" w:cs="Arial"/>
+          <w:b/>
+          <w:bCs/>
+          <w:color w:val="333333"/>
+          <w:shd w:val="clear" w:color="auto" w:fill="FCFCFC"/>
+        </w:rPr>
+        <w:t xml:space="preserve">:  </w:t>
+      </w:r>
+      <w:r>
+        <w:rPr>
+          <w:rFonts w:ascii="Arial" w:eastAsia="Times New Roman" w:hAnsi="Arial" w:cs="Arial"/>
+          <w:b/>
+          <w:bCs/>
           <w:i/>
           <w:iCs/>
-          <w:color w:val="333333"/>
-          <w:shd w:val="clear" w:color="auto" w:fill="FCFCFC"/>
-        </w:rPr>
-        <w:t>”</w:t>
-      </w:r>
-    </w:p>
-    <w:p>
-      <w:pPr>
-        <w:rPr>
-          <w:rFonts w:ascii="Arial" w:hAnsi="Arial" w:cs="Arial"/>
-          <w:color w:val="333333"/>
-          <w:shd w:val="clear" w:color="auto" w:fill="FCFCFC"/>
-        </w:rPr>
-      </w:pPr>
-      <w:r>
-        <w:rPr>
-          <w:rFonts w:ascii="Arial" w:hAnsi="Arial" w:cs="Arial"/>
-          <w:color w:val="333333"/>
-          <w:shd w:val="clear" w:color="auto" w:fill="FCFCFC"/>
-        </w:rPr>
-        <w:t xml:space="preserve">Data speaks to human when presented at an emotional level. As sentient beings, </w:t>
-      </w:r>
-      <w:r>
-        <w:rPr>
-          <w:rFonts w:ascii="Arial" w:hAnsi="Arial" w:cs="Arial"/>
-          <w:color w:val="333333"/>
-          <w:shd w:val="clear" w:color="auto" w:fill="FCFCFC"/>
-        </w:rPr>
-        <w:t>we need to feel</w:t>
-      </w:r>
-      <w:r>
-        <w:rPr>
-          <w:rFonts w:ascii="Arial" w:hAnsi="Arial" w:cs="Arial"/>
-          <w:color w:val="333333"/>
-          <w:shd w:val="clear" w:color="auto" w:fill="FCFCFC"/>
-        </w:rPr>
-        <w:t xml:space="preserve"> empathy</w:t>
-      </w:r>
-      <w:r>
-        <w:rPr>
-          <w:rFonts w:ascii="Arial" w:hAnsi="Arial" w:cs="Arial"/>
-          <w:color w:val="333333"/>
-          <w:shd w:val="clear" w:color="auto" w:fill="FCFCFC"/>
-        </w:rPr>
-        <w:t xml:space="preserve">, </w:t>
-      </w:r>
-      <w:r>
-        <w:rPr>
-          <w:rFonts w:ascii="Arial" w:hAnsi="Arial" w:cs="Arial"/>
-          <w:color w:val="333333"/>
-          <w:shd w:val="clear" w:color="auto" w:fill="FCFCFC"/>
-        </w:rPr>
-        <w:t>to</w:t>
-      </w:r>
-      <w:r>
-        <w:rPr>
-          <w:rFonts w:ascii="Arial" w:hAnsi="Arial" w:cs="Arial"/>
-          <w:color w:val="333333"/>
-          <w:shd w:val="clear" w:color="auto" w:fill="FCFCFC"/>
-        </w:rPr>
-        <w:t xml:space="preserve"> react </w:t>
-      </w:r>
-      <w:r>
-        <w:rPr>
-          <w:rFonts w:ascii="Arial" w:hAnsi="Arial" w:cs="Arial"/>
-          <w:color w:val="333333"/>
-          <w:shd w:val="clear" w:color="auto" w:fill="FCFCFC"/>
-        </w:rPr>
-        <w:t>favorably</w:t>
-      </w:r>
-      <w:r>
-        <w:rPr>
-          <w:rFonts w:ascii="Arial" w:hAnsi="Arial" w:cs="Arial"/>
-          <w:color w:val="333333"/>
-          <w:shd w:val="clear" w:color="auto" w:fill="FCFCFC"/>
-        </w:rPr>
-        <w:t xml:space="preserve"> to the change being suggested.</w:t>
-      </w:r>
-    </w:p>
-    <w:p>
-      <w:pPr>
-        <w:rPr>
-          <w:rStyle w:val="Emphasis"/>
-          <w:rFonts w:ascii="Arial" w:hAnsi="Arial" w:cs="Arial"/>
-          <w:b/>
-          <w:bCs/>
-          <w:color w:val="333333"/>
-          <w:shd w:val="clear" w:color="auto" w:fill="FCFCFC"/>
-        </w:rPr>
-      </w:pPr>
-      <w:r>
-        <w:rPr>
-          <w:rStyle w:val="Emphasis"/>
-          <w:rFonts w:ascii="Arial" w:hAnsi="Arial" w:cs="Arial"/>
-          <w:b/>
-          <w:bCs/>
-          <w:color w:val="333333"/>
-          <w:shd w:val="clear" w:color="auto" w:fill="FCFCFC"/>
-        </w:rPr>
-        <w:br/>
-      </w:r>
-      <w:r>
-        <w:rPr>
-          <w:rStyle w:val="Emphasis"/>
-          <w:rFonts w:ascii="Arial" w:hAnsi="Arial" w:cs="Arial"/>
-          <w:b/>
-          <w:bCs/>
-          <w:color w:val="333333"/>
-          <w:shd w:val="clear" w:color="auto" w:fill="FCFCFC"/>
-        </w:rPr>
-        <w:t xml:space="preserve">. </w:t>
-      </w:r>
-      <w:r>
-        <w:rPr>
-          <w:rStyle w:val="Emphasis"/>
-          <w:rFonts w:ascii="Arial" w:hAnsi="Arial" w:cs="Arial"/>
-          <w:color w:val="333333"/>
-          <w:shd w:val="clear" w:color="auto" w:fill="FCFCFC"/>
-        </w:rPr>
-        <w:t>The Power of Data Visualization</w:t>
-      </w:r>
-    </w:p>
-    <w:p>
-      <w:pPr>
-        <w:rPr>
-          <w:rStyle w:val="Emphasis"/>
-          <w:rFonts w:ascii="Arial" w:hAnsi="Arial" w:cs="Arial"/>
-          <w:color w:val="333333"/>
-          <w:shd w:val="clear" w:color="auto" w:fill="FCFCFC"/>
-        </w:rPr>
-      </w:pPr>
-      <w:r>
-        <w:rPr>
-          <w:rStyle w:val="Emphasis"/>
-          <w:rFonts w:ascii="Arial" w:hAnsi="Arial" w:cs="Arial"/>
-          <w:color w:val="333333"/>
-          <w:shd w:val="clear" w:color="auto" w:fill="FCFCFC"/>
-        </w:rPr>
-        <w:t xml:space="preserve">Data tables have their usages, but visualization when done right has an immediate impact of conveying results. </w:t>
-      </w:r>
-    </w:p>
-    <w:p>
-      <w:pPr>
-        <w:rPr>
-          <w:rFonts w:ascii="Arial" w:hAnsi="Arial" w:cs="Arial"/>
-          <w:color w:val="333333"/>
-          <w:shd w:val="clear" w:color="auto" w:fill="FCFCFC"/>
-        </w:rPr>
-      </w:pPr>
-      <w:r>
-        <w:rPr>
-          <w:rFonts w:ascii="Arial" w:hAnsi="Arial" w:cs="Arial"/>
-          <w:color w:val="333333"/>
-          <w:shd w:val="clear" w:color="auto" w:fill="FCFCFC"/>
-        </w:rPr>
-        <w:t>Stage</w:t>
-      </w:r>
-      <w:r>
-        <w:rPr>
-          <w:rFonts w:ascii="Arial" w:hAnsi="Arial" w:cs="Arial"/>
-          <w:b/>
-          <w:bCs/>
-          <w:color w:val="333333"/>
-          <w:shd w:val="clear" w:color="auto" w:fill="FCFCFC"/>
-        </w:rPr>
-        <w:t xml:space="preserve">:  </w:t>
+          <w:color w:val="000000"/>
+        </w:rPr>
+        <w:t>Presentation &amp; Deployment</w:t>
       </w:r>
       <w:r>
         <w:rPr>
@@ -14224,50 +14187,6 @@
           <w:iCs/>
           <w:color w:val="000000"/>
         </w:rPr>
-        <w:t>P</w:t>
-      </w:r>
-      <w:r>
-        <w:rPr>
-          <w:rFonts w:ascii="Arial" w:eastAsia="Times New Roman" w:hAnsi="Arial" w:cs="Arial"/>
-          <w:b/>
-          <w:bCs/>
-          <w:i/>
-          <w:iCs/>
-          <w:color w:val="000000"/>
-        </w:rPr>
-        <w:t xml:space="preserve">resentation &amp; </w:t>
-      </w:r>
-      <w:r>
-        <w:rPr>
-          <w:rFonts w:ascii="Arial" w:eastAsia="Times New Roman" w:hAnsi="Arial" w:cs="Arial"/>
-          <w:b/>
-          <w:bCs/>
-          <w:i/>
-          <w:iCs/>
-          <w:color w:val="000000"/>
-        </w:rPr>
-        <w:t>D</w:t>
-      </w:r>
-      <w:r>
-        <w:rPr>
-          <w:rFonts w:ascii="Arial" w:eastAsia="Times New Roman" w:hAnsi="Arial" w:cs="Arial"/>
-          <w:b/>
-          <w:bCs/>
-          <w:i/>
-          <w:iCs/>
-          <w:color w:val="000000"/>
-        </w:rPr>
-        <w:t>eployment</w:t>
-      </w:r>
-      <w:r>
-        <w:rPr>
-          <w:rFonts w:ascii="Arial" w:eastAsia="Times New Roman" w:hAnsi="Arial" w:cs="Arial"/>
-          <w:b/>
-          <w:bCs/>
-          <w:i/>
-          <w:iCs/>
-          <w:color w:val="000000"/>
-        </w:rPr>
         <w:br/>
       </w:r>
       <w:r>
@@ -14276,15 +14195,7 @@
           <w:color w:val="333333"/>
           <w:shd w:val="clear" w:color="auto" w:fill="FCFCFC"/>
         </w:rPr>
-        <w:t xml:space="preserve">What it is: </w:t>
-      </w:r>
-      <w:r>
-        <w:rPr>
-          <w:rFonts w:ascii="Arial" w:hAnsi="Arial" w:cs="Arial"/>
-          <w:color w:val="333333"/>
-          <w:shd w:val="clear" w:color="auto" w:fill="FCFCFC"/>
-        </w:rPr>
-        <w:t>Maxims</w:t>
+        <w:t>What it is: Maxims</w:t>
       </w:r>
     </w:p>
     <w:p>
@@ -14448,7 +14359,107 @@
           <w:spacing w:val="-1"/>
           <w:shd w:val="clear" w:color="auto" w:fill="FFFFFF"/>
         </w:rPr>
-        <w:t xml:space="preserve">“Artistotle’s prescription for effective communication : </w:t>
+        <w:t>“Artistotle’s prescription for effective communication : Ethos establishes the credibility of the speaker, and Logos appeals to the reasoning used. Yet, both are useless without Pathos, the way to the heart of the audience.”</w:t>
+      </w:r>
+    </w:p>
+    <w:p>
+      <w:pPr>
+        <w:rPr>
+          <w:rFonts w:ascii="Arial" w:hAnsi="Arial" w:cs="Arial"/>
+          <w:color w:val="292929"/>
+          <w:spacing w:val="-1"/>
+          <w:shd w:val="clear" w:color="auto" w:fill="FFFFFF"/>
+        </w:rPr>
+      </w:pPr>
+      <w:r>
+        <w:rPr>
+          <w:rFonts w:ascii="Arial" w:hAnsi="Arial" w:cs="Arial"/>
+          <w:color w:val="292929"/>
+          <w:spacing w:val="-1"/>
+          <w:shd w:val="clear" w:color="auto" w:fill="FFFFFF"/>
+        </w:rPr>
+        <w:t>Appealing to the “human” aspect of you audience will transmit you message to them more effectively than only reasoning and logic.</w:t>
+      </w:r>
+    </w:p>
+    <w:p>
+      <w:pPr>
+        <w:tabs>
+          <w:tab w:val="left" w:pos="2757"/>
+        </w:tabs>
+        <w:rPr>
+          <w:rFonts w:ascii="Arial" w:hAnsi="Arial" w:cs="Arial"/>
+          <w:color w:val="292929"/>
+          <w:spacing w:val="-1"/>
+          <w:shd w:val="clear" w:color="auto" w:fill="FFFFFF"/>
+        </w:rPr>
+      </w:pPr>
+      <w:r>
+        <w:rPr>
+          <w:rFonts w:ascii="Arial" w:hAnsi="Arial" w:cs="Arial"/>
+          <w:color w:val="292929"/>
+          <w:spacing w:val="-1"/>
+          <w:shd w:val="clear" w:color="auto" w:fill="FFFFFF"/>
+        </w:rPr>
+        <w:t>Stage: Presentation and deployment</w:t>
+      </w:r>
+      <w:r>
+        <w:rPr>
+          <w:rFonts w:ascii="Arial" w:hAnsi="Arial" w:cs="Arial"/>
+          <w:color w:val="292929"/>
+          <w:spacing w:val="-1"/>
+          <w:shd w:val="clear" w:color="auto" w:fill="FFFFFF"/>
+        </w:rPr>
+        <w:br/>
+        <w:t>What it is: Maxim</w:t>
+      </w:r>
+    </w:p>
+    <w:p>
+      <w:pPr>
+        <w:rPr>
+          <w:rFonts w:ascii="Arial" w:hAnsi="Arial" w:cs="Arial"/>
+          <w:color w:val="292929"/>
+          <w:spacing w:val="-1"/>
+          <w:shd w:val="clear" w:color="auto" w:fill="FFFFFF"/>
+        </w:rPr>
+      </w:pPr>
+    </w:p>
+    <w:p>
+      <w:pPr>
+        <w:rPr>
+          <w:rFonts w:ascii="Arial" w:hAnsi="Arial" w:cs="Arial"/>
+          <w:b/>
+          <w:bCs/>
+          <w:color w:val="333333"/>
+          <w:shd w:val="clear" w:color="auto" w:fill="FFFFFF"/>
+        </w:rPr>
+      </w:pPr>
+      <w:r>
+        <w:rPr>
+          <w:rFonts w:ascii="Arial" w:hAnsi="Arial" w:cs="Arial"/>
+          <w:b/>
+          <w:bCs/>
+          <w:color w:val="292929"/>
+          <w:spacing w:val="-1"/>
+          <w:shd w:val="clear" w:color="auto" w:fill="FFFFFF"/>
+        </w:rPr>
+        <w:t>Insight 2</w:t>
+      </w:r>
+    </w:p>
+    <w:p>
+      <w:pPr>
+        <w:rPr>
+          <w:rFonts w:ascii="Arial" w:hAnsi="Arial" w:cs="Arial"/>
+          <w:color w:val="333333"/>
+          <w:shd w:val="clear" w:color="auto" w:fill="FFFFFF"/>
+        </w:rPr>
+      </w:pPr>
+      <w:r>
+        <w:rPr>
+          <w:rFonts w:ascii="Arial" w:hAnsi="Arial" w:cs="Arial"/>
+          <w:color w:val="333333"/>
+          <w:shd w:val="clear" w:color="auto" w:fill="FFFFFF"/>
+        </w:rPr>
+        <w:t>“</w:t>
       </w:r>
       <w:r>
         <w:rPr>
@@ -14459,37 +14470,7 @@
           <w:spacing w:val="-1"/>
           <w:shd w:val="clear" w:color="auto" w:fill="FFFFFF"/>
         </w:rPr>
-        <w:t>Ethos establishes the credibility of the speaker, and Logos appeals to the reasoning used. Yet, both are useless without Pathos, the way to the heart of the audience.</w:t>
-      </w:r>
-      <w:r>
-        <w:rPr>
-          <w:rFonts w:ascii="Arial" w:hAnsi="Arial" w:cs="Arial"/>
-          <w:i/>
-          <w:iCs/>
-          <w:color w:val="292929"/>
-          <w:spacing w:val="-1"/>
-          <w:shd w:val="clear" w:color="auto" w:fill="FFFFFF"/>
-        </w:rPr>
-        <w:t>”</w:t>
-      </w:r>
-    </w:p>
-    <w:p>
-      <w:pPr>
-        <w:rPr>
-          <w:rFonts w:ascii="Arial" w:hAnsi="Arial" w:cs="Arial"/>
-          <w:color w:val="292929"/>
-          <w:spacing w:val="-1"/>
-          <w:shd w:val="clear" w:color="auto" w:fill="FFFFFF"/>
-        </w:rPr>
-      </w:pPr>
-      <w:r>
-        <w:rPr>
-          <w:rFonts w:ascii="Arial" w:hAnsi="Arial" w:cs="Arial"/>
-          <w:color w:val="292929"/>
-          <w:spacing w:val="-1"/>
-          <w:shd w:val="clear" w:color="auto" w:fill="FFFFFF"/>
-        </w:rPr>
-        <w:t>Appealing to the “human” aspect of you audience will transmit you message to them more effectively than only reasoning and logic.</w:t>
+        <w:t>On a daily basis, Data Scientists need to explain results of complex models simply and understandably to stakeholders. They also need to pitch projects. When doing either, storytelling should be the tool of choice for Data Scientists.”</w:t>
       </w:r>
     </w:p>
     <w:p>
@@ -14499,100 +14480,33 @@
         </w:tabs>
         <w:rPr>
           <w:rFonts w:ascii="Arial" w:hAnsi="Arial" w:cs="Arial"/>
-          <w:color w:val="292929"/>
-          <w:spacing w:val="-1"/>
-          <w:shd w:val="clear" w:color="auto" w:fill="FFFFFF"/>
-        </w:rPr>
-      </w:pPr>
-      <w:r>
-        <w:rPr>
-          <w:rFonts w:ascii="Arial" w:hAnsi="Arial" w:cs="Arial"/>
-          <w:color w:val="292929"/>
-          <w:spacing w:val="-1"/>
-          <w:shd w:val="clear" w:color="auto" w:fill="FFFFFF"/>
-        </w:rPr>
-        <w:t>Stage: Presentation and deployment</w:t>
-      </w:r>
-      <w:r>
-        <w:rPr>
-          <w:rFonts w:ascii="Arial" w:hAnsi="Arial" w:cs="Arial"/>
-          <w:color w:val="292929"/>
-          <w:spacing w:val="-1"/>
-          <w:shd w:val="clear" w:color="auto" w:fill="FFFFFF"/>
-        </w:rPr>
-        <w:br/>
-        <w:t>What it is: Maxim</w:t>
-      </w:r>
-    </w:p>
-    <w:p>
-      <w:pPr>
-        <w:rPr>
-          <w:rFonts w:ascii="Arial" w:hAnsi="Arial" w:cs="Arial"/>
-          <w:color w:val="292929"/>
-          <w:spacing w:val="-1"/>
-          <w:shd w:val="clear" w:color="auto" w:fill="FFFFFF"/>
-        </w:rPr>
-      </w:pPr>
-    </w:p>
-    <w:p>
-      <w:pPr>
-        <w:rPr>
-          <w:rFonts w:ascii="Arial" w:hAnsi="Arial" w:cs="Arial"/>
-          <w:b/>
-          <w:bCs/>
-          <w:color w:val="333333"/>
-          <w:shd w:val="clear" w:color="auto" w:fill="FFFFFF"/>
-        </w:rPr>
-      </w:pPr>
-      <w:r>
-        <w:rPr>
-          <w:rFonts w:ascii="Arial" w:hAnsi="Arial" w:cs="Arial"/>
-          <w:b/>
-          <w:bCs/>
-          <w:color w:val="292929"/>
-          <w:spacing w:val="-1"/>
-          <w:shd w:val="clear" w:color="auto" w:fill="FFFFFF"/>
-        </w:rPr>
-        <w:t>Insight 2</w:t>
-      </w:r>
-    </w:p>
-    <w:p>
-      <w:pPr>
-        <w:rPr>
-          <w:rFonts w:ascii="Arial" w:hAnsi="Arial" w:cs="Arial"/>
-          <w:color w:val="333333"/>
-          <w:shd w:val="clear" w:color="auto" w:fill="FFFFFF"/>
-        </w:rPr>
-      </w:pPr>
-      <w:r>
-        <w:rPr>
-          <w:rFonts w:ascii="Arial" w:hAnsi="Arial" w:cs="Arial"/>
-          <w:color w:val="333333"/>
-          <w:shd w:val="clear" w:color="auto" w:fill="FFFFFF"/>
-        </w:rPr>
-        <w:t>“</w:t>
-      </w:r>
-      <w:r>
-        <w:rPr>
-          <w:rFonts w:ascii="Arial" w:hAnsi="Arial" w:cs="Arial"/>
-          <w:i/>
-          <w:iCs/>
-          <w:color w:val="292929"/>
-          <w:spacing w:val="-1"/>
-          <w:shd w:val="clear" w:color="auto" w:fill="FFFFFF"/>
-        </w:rPr>
-        <w:t>On a daily basis, Data Scientists need to explain results of complex models simply and understandably to stakeholders. They also need to pitch projects. When doing either, storytelling should be the tool of choice for Data Scientists.</w:t>
-      </w:r>
-      <w:r>
-        <w:rPr>
-          <w:rFonts w:ascii="Arial" w:hAnsi="Arial" w:cs="Arial"/>
-          <w:i/>
-          <w:iCs/>
-          <w:color w:val="292929"/>
-          <w:spacing w:val="-1"/>
-          <w:shd w:val="clear" w:color="auto" w:fill="FFFFFF"/>
-        </w:rPr>
-        <w:t>”</w:t>
+          <w:color w:val="333333"/>
+          <w:shd w:val="clear" w:color="auto" w:fill="FFFFFF"/>
+        </w:rPr>
+      </w:pPr>
+      <w:r>
+        <w:rPr>
+          <w:rFonts w:ascii="Arial" w:hAnsi="Arial" w:cs="Arial"/>
+          <w:color w:val="333333"/>
+          <w:shd w:val="clear" w:color="auto" w:fill="FFFFFF"/>
+        </w:rPr>
+        <w:t xml:space="preserve">Weave a story around your data. Just like early maxims are instilled in children with fairy tales and mythology, adults respond to stories as well and will absorb the takeaways more </w:t>
+      </w:r>
+      <w:r>
+        <w:rPr>
+          <w:rFonts w:ascii="Arial" w:hAnsi="Arial" w:cs="Arial"/>
+          <w:color w:val="333333"/>
+          <w:shd w:val="clear" w:color="auto" w:fill="FFFFFF"/>
+        </w:rPr>
+        <w:t>readily</w:t>
+      </w:r>
+      <w:r>
+        <w:rPr>
+          <w:rFonts w:ascii="Arial" w:hAnsi="Arial" w:cs="Arial"/>
+          <w:color w:val="333333"/>
+          <w:shd w:val="clear" w:color="auto" w:fill="FFFFFF"/>
+        </w:rPr>
+        <w:t xml:space="preserve"> from a captivatingly narrated tale.  </w:t>
       </w:r>
     </w:p>
     <w:p>
@@ -14602,33 +14516,29 @@
         </w:tabs>
         <w:rPr>
           <w:rFonts w:ascii="Arial" w:hAnsi="Arial" w:cs="Arial"/>
-          <w:color w:val="333333"/>
-          <w:shd w:val="clear" w:color="auto" w:fill="FFFFFF"/>
-        </w:rPr>
-      </w:pPr>
-      <w:r>
-        <w:rPr>
-          <w:rFonts w:ascii="Arial" w:hAnsi="Arial" w:cs="Arial"/>
-          <w:color w:val="333333"/>
-          <w:shd w:val="clear" w:color="auto" w:fill="FFFFFF"/>
-        </w:rPr>
-        <w:t xml:space="preserve">Weave a story around your data. Just like early maxims are instilled in children with fairy tales and mythology, adults respond to stories as well and will absorb the takeaways more </w:t>
-      </w:r>
-      <w:r>
-        <w:rPr>
-          <w:rFonts w:ascii="Arial" w:hAnsi="Arial" w:cs="Arial"/>
-          <w:color w:val="333333"/>
-          <w:shd w:val="clear" w:color="auto" w:fill="FFFFFF"/>
-        </w:rPr>
-        <w:t>readily</w:t>
-      </w:r>
-      <w:r>
-        <w:rPr>
-          <w:rFonts w:ascii="Arial" w:hAnsi="Arial" w:cs="Arial"/>
-          <w:color w:val="333333"/>
-          <w:shd w:val="clear" w:color="auto" w:fill="FFFFFF"/>
-        </w:rPr>
-        <w:t xml:space="preserve"> from a captivatingly narrated tale.  </w:t>
+          <w:color w:val="292929"/>
+          <w:spacing w:val="-1"/>
+          <w:shd w:val="clear" w:color="auto" w:fill="FFFFFF"/>
+        </w:rPr>
+      </w:pPr>
+      <w:r>
+        <w:rPr>
+          <w:rFonts w:ascii="Arial" w:hAnsi="Arial" w:cs="Arial"/>
+          <w:color w:val="292929"/>
+          <w:spacing w:val="-1"/>
+          <w:shd w:val="clear" w:color="auto" w:fill="FFFFFF"/>
+        </w:rPr>
+        <w:t>Stage: Presentation and deployment</w:t>
+      </w:r>
+      <w:r>
+        <w:rPr>
+          <w:rFonts w:ascii="Arial" w:hAnsi="Arial" w:cs="Arial"/>
+          <w:color w:val="292929"/>
+          <w:spacing w:val="-1"/>
+          <w:shd w:val="clear" w:color="auto" w:fill="FFFFFF"/>
+        </w:rPr>
+        <w:br/>
+        <w:t>What it is: Maxim</w:t>
       </w:r>
     </w:p>
     <w:p>
@@ -14638,30 +14548,10 @@
         </w:tabs>
         <w:rPr>
           <w:rFonts w:ascii="Arial" w:hAnsi="Arial" w:cs="Arial"/>
-          <w:color w:val="292929"/>
-          <w:spacing w:val="-1"/>
-          <w:shd w:val="clear" w:color="auto" w:fill="FFFFFF"/>
-        </w:rPr>
-      </w:pPr>
-      <w:r>
-        <w:rPr>
-          <w:rFonts w:ascii="Arial" w:hAnsi="Arial" w:cs="Arial"/>
-          <w:color w:val="292929"/>
-          <w:spacing w:val="-1"/>
-          <w:shd w:val="clear" w:color="auto" w:fill="FFFFFF"/>
-        </w:rPr>
-        <w:t>Stage: Presentation and deployment</w:t>
-      </w:r>
-      <w:r>
-        <w:rPr>
-          <w:rFonts w:ascii="Arial" w:hAnsi="Arial" w:cs="Arial"/>
-          <w:color w:val="292929"/>
-          <w:spacing w:val="-1"/>
-          <w:shd w:val="clear" w:color="auto" w:fill="FFFFFF"/>
-        </w:rPr>
-        <w:br/>
-        <w:t>What it is: Maxim</w:t>
-      </w:r>
+          <w:color w:val="333333"/>
+          <w:shd w:val="clear" w:color="auto" w:fill="FFFFFF"/>
+        </w:rPr>
+      </w:pPr>
     </w:p>
     <w:p>
       <w:pPr>
@@ -14670,10 +14560,18 @@
         </w:tabs>
         <w:rPr>
           <w:rFonts w:ascii="Arial" w:hAnsi="Arial" w:cs="Arial"/>
-          <w:color w:val="333333"/>
-          <w:shd w:val="clear" w:color="auto" w:fill="FFFFFF"/>
-        </w:rPr>
-      </w:pPr>
+          <w:b/>
+          <w:bCs/>
+        </w:rPr>
+      </w:pPr>
+      <w:r>
+        <w:rPr>
+          <w:rFonts w:ascii="Arial" w:hAnsi="Arial" w:cs="Arial"/>
+          <w:b/>
+          <w:bCs/>
+        </w:rPr>
+        <w:t>Insight 3</w:t>
+      </w:r>
     </w:p>
     <w:p>
       <w:pPr>
@@ -14692,7 +14590,7 @@
           <w:b/>
           <w:bCs/>
         </w:rPr>
-        <w:t>Insight 3</w:t>
+        <w:t>SUCCESs</w:t>
       </w:r>
     </w:p>
     <w:p>
@@ -14702,26 +14600,6 @@
         </w:tabs>
         <w:rPr>
           <w:rFonts w:ascii="Arial" w:hAnsi="Arial" w:cs="Arial"/>
-          <w:b/>
-          <w:bCs/>
-        </w:rPr>
-      </w:pPr>
-      <w:r>
-        <w:rPr>
-          <w:rFonts w:ascii="Arial" w:hAnsi="Arial" w:cs="Arial"/>
-          <w:b/>
-          <w:bCs/>
-        </w:rPr>
-        <w:t>SUCCESs</w:t>
-      </w:r>
-    </w:p>
-    <w:p>
-      <w:pPr>
-        <w:tabs>
-          <w:tab w:val="left" w:pos="2757"/>
-        </w:tabs>
-        <w:rPr>
-          <w:rFonts w:ascii="Arial" w:hAnsi="Arial" w:cs="Arial"/>
           <w:color w:val="292929"/>
           <w:spacing w:val="-1"/>
           <w:shd w:val="clear" w:color="auto" w:fill="FFFFFF"/>
@@ -14735,35 +14613,16 @@
           <w:spacing w:val="-1"/>
           <w:shd w:val="clear" w:color="auto" w:fill="FFFFFF"/>
         </w:rPr>
-        <w:t>“</w:t>
-      </w:r>
-      <w:r>
-        <w:rPr>
-          <w:rStyle w:val="Strong"/>
+        <w:t>“Concrete:</w:t>
+      </w:r>
+      <w:r>
+        <w:rPr>
           <w:rFonts w:ascii="Arial" w:hAnsi="Arial" w:cs="Arial"/>
           <w:color w:val="292929"/>
           <w:spacing w:val="-1"/>
           <w:shd w:val="clear" w:color="auto" w:fill="FFFFFF"/>
         </w:rPr>
-        <w:t>Concrete:</w:t>
-      </w:r>
-      <w:r>
-        <w:rPr>
-          <w:rFonts w:ascii="Arial" w:hAnsi="Arial" w:cs="Arial"/>
-          <w:color w:val="292929"/>
-          <w:spacing w:val="-1"/>
-          <w:shd w:val="clear" w:color="auto" w:fill="FFFFFF"/>
-        </w:rPr>
-        <w:t> Use concrete examples. Help your listeners or readers picture the situation that you’re trying to solve.</w:t>
-      </w:r>
-      <w:r>
-        <w:rPr>
-          <w:rFonts w:ascii="Arial" w:hAnsi="Arial" w:cs="Arial"/>
-          <w:color w:val="292929"/>
-          <w:spacing w:val="-1"/>
-          <w:shd w:val="clear" w:color="auto" w:fill="FFFFFF"/>
-        </w:rPr>
-        <w:t>”</w:t>
+        <w:t> Use concrete examples. Help your listeners or readers picture the situation that you’re trying to solve.”</w:t>
       </w:r>
     </w:p>
     <w:p>
@@ -14898,7 +14757,7 @@
           <w:color w:val="000000"/>
           <w:shd w:val="clear" w:color="auto" w:fill="FFFFFF"/>
         </w:rPr>
-        <w:t>“</w:t>
+        <w:t xml:space="preserve">“The algorithms inside the black box models do not expose their secrets. They don't, in general, provide a clear explanation of why they made a certain prediction. They just give us a probability, and they are opaque and hard to interpret. Sometimes there are thousands (even </w:t>
       </w:r>
       <w:r>
         <w:rPr>
@@ -14908,28 +14767,8 @@
           <w:color w:val="000000"/>
           <w:shd w:val="clear" w:color="auto" w:fill="FFFFFF"/>
         </w:rPr>
-        <w:t xml:space="preserve">The algorithms inside the black box models do not expose their secrets. They don't, in general, provide a clear explanation of why they made a certain prediction. They just give us a probability, and they are opaque and hard to interpret. Sometimes there are thousands (even </w:t>
-      </w:r>
-      <w:r>
-        <w:rPr>
-          <w:rFonts w:ascii="Arial" w:hAnsi="Arial" w:cs="Arial"/>
-          <w:i/>
-          <w:iCs/>
-          <w:color w:val="000000"/>
-          <w:shd w:val="clear" w:color="auto" w:fill="FFFFFF"/>
-        </w:rPr>
         <w:lastRenderedPageBreak/>
-        <w:t>millions) of model parameters, there’s no one-to-one relationship between input features and parameters, and often combinations of multiple models using many parameters affect the prediction. Some of them are also data-hungry. They need enormous amounts of data to achieve high accuracy. It’s hard to figure out what they learned from those data sets and which of those data points have more influence on the outcome than the others.</w:t>
-      </w:r>
-      <w:r>
-        <w:rPr>
-          <w:rFonts w:ascii="Arial" w:hAnsi="Arial" w:cs="Arial"/>
-          <w:i/>
-          <w:iCs/>
-          <w:color w:val="000000"/>
-          <w:shd w:val="clear" w:color="auto" w:fill="FFFFFF"/>
-        </w:rPr>
-        <w:t>”</w:t>
+        <w:t>millions) of model parameters, there’s no one-to-one relationship between input features and parameters, and often combinations of multiple models using many parameters affect the prediction. Some of them are also data-hungry. They need enormous amounts of data to achieve high accuracy. It’s hard to figure out what they learned from those data sets and which of those data points have more influence on the outcome than the others.”</w:t>
       </w:r>
     </w:p>
     <w:p>
@@ -15352,18 +15191,7 @@
           <w:spacing w:val="-1"/>
           <w:shd w:val="clear" w:color="auto" w:fill="FFFFFF"/>
         </w:rPr>
-        <w:t>“</w:t>
-      </w:r>
-      <w:r>
-        <w:rPr>
-          <w:rFonts w:ascii="Arial" w:hAnsi="Arial" w:cs="Arial"/>
-          <w:i/>
-          <w:iCs/>
-          <w:color w:val="292929"/>
-          <w:spacing w:val="-1"/>
-          <w:shd w:val="clear" w:color="auto" w:fill="FFFFFF"/>
-        </w:rPr>
-        <w:t>As good and customizable as the current ML frameworks are, sooner or later your teammates will have an intriguing use case that is not achievable with any of them. Well, not with standard APIs. But when you dig into their internals, tweak them a little and mix in another library or two, you make it possible. </w:t>
+        <w:t>“As good and customizable as the current ML frameworks are, sooner or later your teammates will have an intriguing use case that is not achievable with any of them. Well, not with standard APIs. But when you dig into their internals, tweak them a little and mix in another library or two, you make it possible. </w:t>
       </w:r>
       <w:r>
         <w:rPr>
@@ -15388,9 +15216,15 @@
           <w:spacing w:val="-1"/>
           <w:shd w:val="clear" w:color="auto" w:fill="FFFFFF"/>
         </w:rPr>
-        <w:t> That requires both extensive programming and machine learning knowledge, something that is quite unique to your role in the team.</w:t>
-      </w:r>
-      <w:r>
+        <w:t> That requires both extensive programming and machine learning knowledge, something that is quite unique to your role in the team.”</w:t>
+      </w:r>
+    </w:p>
+    <w:p>
+      <w:pPr>
+        <w:pStyle w:val="ListParagraph"/>
+        <w:tabs>
+          <w:tab w:val="left" w:pos="2757"/>
+        </w:tabs>
         <w:rPr>
           <w:rFonts w:ascii="Arial" w:hAnsi="Arial" w:cs="Arial"/>
           <w:i/>
@@ -15399,8 +15233,7 @@
           <w:spacing w:val="-1"/>
           <w:shd w:val="clear" w:color="auto" w:fill="FFFFFF"/>
         </w:rPr>
-        <w:t>”</w:t>
-      </w:r>
+      </w:pPr>
     </w:p>
     <w:p>
       <w:pPr>
@@ -15410,6 +15243,145 @@
         </w:tabs>
         <w:rPr>
           <w:rFonts w:ascii="Arial" w:hAnsi="Arial" w:cs="Arial"/>
+          <w:color w:val="292929"/>
+          <w:spacing w:val="-1"/>
+          <w:shd w:val="clear" w:color="auto" w:fill="FFFFFF"/>
+        </w:rPr>
+      </w:pPr>
+      <w:r>
+        <w:rPr>
+          <w:rFonts w:ascii="Arial" w:hAnsi="Arial" w:cs="Arial"/>
+          <w:color w:val="292929"/>
+          <w:spacing w:val="-1"/>
+          <w:shd w:val="clear" w:color="auto" w:fill="FFFFFF"/>
+        </w:rPr>
+        <w:t>Not all your requirements will be available out of the box, you will have to develop expertise in clubbing together libraries and APIs for your project specific goal.</w:t>
+      </w:r>
+    </w:p>
+    <w:p>
+      <w:pPr>
+        <w:pStyle w:val="ListParagraph"/>
+        <w:tabs>
+          <w:tab w:val="left" w:pos="2757"/>
+        </w:tabs>
+        <w:rPr>
+          <w:rFonts w:ascii="Arial" w:hAnsi="Arial" w:cs="Arial"/>
+          <w:color w:val="292929"/>
+          <w:spacing w:val="-1"/>
+          <w:shd w:val="clear" w:color="auto" w:fill="FFFFFF"/>
+        </w:rPr>
+      </w:pPr>
+      <w:r>
+        <w:rPr>
+          <w:rFonts w:ascii="Arial" w:hAnsi="Arial" w:cs="Arial"/>
+          <w:b/>
+          <w:bCs/>
+          <w:color w:val="292929"/>
+          <w:spacing w:val="-1"/>
+          <w:shd w:val="clear" w:color="auto" w:fill="FFFFFF"/>
+        </w:rPr>
+        <w:t>Status</w:t>
+      </w:r>
+      <w:r>
+        <w:rPr>
+          <w:rFonts w:ascii="Arial" w:hAnsi="Arial" w:cs="Arial"/>
+          <w:color w:val="292929"/>
+          <w:spacing w:val="-1"/>
+          <w:shd w:val="clear" w:color="auto" w:fill="FFFFFF"/>
+        </w:rPr>
+        <w:t xml:space="preserve"> : Deployment</w:t>
+      </w:r>
+    </w:p>
+    <w:p>
+      <w:pPr>
+        <w:pStyle w:val="ListParagraph"/>
+        <w:tabs>
+          <w:tab w:val="left" w:pos="2757"/>
+        </w:tabs>
+        <w:rPr>
+          <w:rFonts w:ascii="Arial" w:hAnsi="Arial" w:cs="Arial"/>
+          <w:color w:val="292929"/>
+          <w:spacing w:val="-1"/>
+          <w:shd w:val="clear" w:color="auto" w:fill="FFFFFF"/>
+        </w:rPr>
+      </w:pPr>
+      <w:r>
+        <w:rPr>
+          <w:rFonts w:ascii="Arial" w:hAnsi="Arial" w:cs="Arial"/>
+          <w:b/>
+          <w:bCs/>
+          <w:color w:val="292929"/>
+          <w:spacing w:val="-1"/>
+          <w:shd w:val="clear" w:color="auto" w:fill="FFFFFF"/>
+        </w:rPr>
+        <w:t>What it is</w:t>
+      </w:r>
+      <w:r>
+        <w:rPr>
+          <w:rFonts w:ascii="Arial" w:hAnsi="Arial" w:cs="Arial"/>
+          <w:color w:val="292929"/>
+          <w:spacing w:val="-1"/>
+          <w:shd w:val="clear" w:color="auto" w:fill="FFFFFF"/>
+        </w:rPr>
+        <w:t xml:space="preserve"> : Expertise</w:t>
+      </w:r>
+    </w:p>
+    <w:p>
+      <w:pPr>
+        <w:pStyle w:val="ListParagraph"/>
+        <w:tabs>
+          <w:tab w:val="left" w:pos="2757"/>
+        </w:tabs>
+        <w:rPr>
+          <w:rFonts w:ascii="Arial" w:hAnsi="Arial" w:cs="Arial"/>
+          <w:color w:val="292929"/>
+          <w:spacing w:val="-1"/>
+          <w:shd w:val="clear" w:color="auto" w:fill="FFFFFF"/>
+        </w:rPr>
+      </w:pPr>
+    </w:p>
+    <w:p>
+      <w:pPr>
+        <w:pStyle w:val="ListParagraph"/>
+        <w:tabs>
+          <w:tab w:val="left" w:pos="2757"/>
+        </w:tabs>
+        <w:rPr>
+          <w:rFonts w:ascii="Arial" w:hAnsi="Arial" w:cs="Arial"/>
+          <w:b/>
+          <w:bCs/>
+        </w:rPr>
+      </w:pPr>
+    </w:p>
+    <w:p>
+      <w:pPr>
+        <w:pStyle w:val="ListParagraph"/>
+        <w:tabs>
+          <w:tab w:val="left" w:pos="2757"/>
+        </w:tabs>
+        <w:rPr>
+          <w:rFonts w:ascii="Arial" w:hAnsi="Arial" w:cs="Arial"/>
+          <w:b/>
+          <w:bCs/>
+        </w:rPr>
+      </w:pPr>
+      <w:r>
+        <w:rPr>
+          <w:rFonts w:ascii="Arial" w:hAnsi="Arial" w:cs="Arial"/>
+          <w:b/>
+          <w:bCs/>
+        </w:rPr>
+        <w:t>Insight 3:</w:t>
+      </w:r>
+    </w:p>
+    <w:p>
+      <w:pPr>
+        <w:pStyle w:val="ListParagraph"/>
+        <w:tabs>
+          <w:tab w:val="left" w:pos="2757"/>
+        </w:tabs>
+        <w:rPr>
+          <w:rFonts w:ascii="Arial" w:hAnsi="Arial" w:cs="Arial"/>
           <w:i/>
           <w:iCs/>
           <w:color w:val="292929"/>
@@ -15417,152 +15389,7 @@
           <w:shd w:val="clear" w:color="auto" w:fill="FFFFFF"/>
         </w:rPr>
       </w:pPr>
-    </w:p>
-    <w:p>
-      <w:pPr>
-        <w:pStyle w:val="ListParagraph"/>
-        <w:tabs>
-          <w:tab w:val="left" w:pos="2757"/>
-        </w:tabs>
-        <w:rPr>
-          <w:rFonts w:ascii="Arial" w:hAnsi="Arial" w:cs="Arial"/>
-          <w:color w:val="292929"/>
-          <w:spacing w:val="-1"/>
-          <w:shd w:val="clear" w:color="auto" w:fill="FFFFFF"/>
-        </w:rPr>
-      </w:pPr>
-      <w:r>
-        <w:rPr>
-          <w:rFonts w:ascii="Arial" w:hAnsi="Arial" w:cs="Arial"/>
-          <w:color w:val="292929"/>
-          <w:spacing w:val="-1"/>
-          <w:shd w:val="clear" w:color="auto" w:fill="FFFFFF"/>
-        </w:rPr>
-        <w:t>Not all your requirements will be available out of the box, you will have to develop expertise in clubbing together libraries and APIs for your project specific goal.</w:t>
-      </w:r>
-    </w:p>
-    <w:p>
-      <w:pPr>
-        <w:pStyle w:val="ListParagraph"/>
-        <w:tabs>
-          <w:tab w:val="left" w:pos="2757"/>
-        </w:tabs>
-        <w:rPr>
-          <w:rFonts w:ascii="Arial" w:hAnsi="Arial" w:cs="Arial"/>
-          <w:color w:val="292929"/>
-          <w:spacing w:val="-1"/>
-          <w:shd w:val="clear" w:color="auto" w:fill="FFFFFF"/>
-        </w:rPr>
-      </w:pPr>
-      <w:r>
-        <w:rPr>
-          <w:rFonts w:ascii="Arial" w:hAnsi="Arial" w:cs="Arial"/>
-          <w:b/>
-          <w:bCs/>
-          <w:color w:val="292929"/>
-          <w:spacing w:val="-1"/>
-          <w:shd w:val="clear" w:color="auto" w:fill="FFFFFF"/>
-        </w:rPr>
-        <w:t>Status</w:t>
-      </w:r>
-      <w:r>
-        <w:rPr>
-          <w:rFonts w:ascii="Arial" w:hAnsi="Arial" w:cs="Arial"/>
-          <w:color w:val="292929"/>
-          <w:spacing w:val="-1"/>
-          <w:shd w:val="clear" w:color="auto" w:fill="FFFFFF"/>
-        </w:rPr>
-        <w:t xml:space="preserve"> : Deployment</w:t>
-      </w:r>
-    </w:p>
-    <w:p>
-      <w:pPr>
-        <w:pStyle w:val="ListParagraph"/>
-        <w:tabs>
-          <w:tab w:val="left" w:pos="2757"/>
-        </w:tabs>
-        <w:rPr>
-          <w:rFonts w:ascii="Arial" w:hAnsi="Arial" w:cs="Arial"/>
-          <w:color w:val="292929"/>
-          <w:spacing w:val="-1"/>
-          <w:shd w:val="clear" w:color="auto" w:fill="FFFFFF"/>
-        </w:rPr>
-      </w:pPr>
-      <w:r>
-        <w:rPr>
-          <w:rFonts w:ascii="Arial" w:hAnsi="Arial" w:cs="Arial"/>
-          <w:b/>
-          <w:bCs/>
-          <w:color w:val="292929"/>
-          <w:spacing w:val="-1"/>
-          <w:shd w:val="clear" w:color="auto" w:fill="FFFFFF"/>
-        </w:rPr>
-        <w:t>What it is</w:t>
-      </w:r>
-      <w:r>
-        <w:rPr>
-          <w:rFonts w:ascii="Arial" w:hAnsi="Arial" w:cs="Arial"/>
-          <w:color w:val="292929"/>
-          <w:spacing w:val="-1"/>
-          <w:shd w:val="clear" w:color="auto" w:fill="FFFFFF"/>
-        </w:rPr>
-        <w:t xml:space="preserve"> : Expertise</w:t>
-      </w:r>
-    </w:p>
-    <w:p>
-      <w:pPr>
-        <w:pStyle w:val="ListParagraph"/>
-        <w:tabs>
-          <w:tab w:val="left" w:pos="2757"/>
-        </w:tabs>
-        <w:rPr>
-          <w:rFonts w:ascii="Arial" w:hAnsi="Arial" w:cs="Arial"/>
-          <w:color w:val="292929"/>
-          <w:spacing w:val="-1"/>
-          <w:shd w:val="clear" w:color="auto" w:fill="FFFFFF"/>
-        </w:rPr>
-      </w:pPr>
-    </w:p>
-    <w:p>
-      <w:pPr>
-        <w:pStyle w:val="ListParagraph"/>
-        <w:tabs>
-          <w:tab w:val="left" w:pos="2757"/>
-        </w:tabs>
-        <w:rPr>
-          <w:rFonts w:ascii="Arial" w:hAnsi="Arial" w:cs="Arial"/>
-          <w:b/>
-          <w:bCs/>
-        </w:rPr>
-      </w:pPr>
-    </w:p>
-    <w:p>
-      <w:pPr>
-        <w:pStyle w:val="ListParagraph"/>
-        <w:tabs>
-          <w:tab w:val="left" w:pos="2757"/>
-        </w:tabs>
-        <w:rPr>
-          <w:rFonts w:ascii="Arial" w:hAnsi="Arial" w:cs="Arial"/>
-          <w:b/>
-          <w:bCs/>
-        </w:rPr>
-      </w:pPr>
-      <w:r>
-        <w:rPr>
-          <w:rFonts w:ascii="Arial" w:hAnsi="Arial" w:cs="Arial"/>
-          <w:b/>
-          <w:bCs/>
-        </w:rPr>
-        <w:t>Insight 3:</w:t>
-      </w:r>
-    </w:p>
-    <w:p>
-      <w:pPr>
-        <w:pStyle w:val="ListParagraph"/>
-        <w:tabs>
-          <w:tab w:val="left" w:pos="2757"/>
-        </w:tabs>
+      <w:r>
         <w:rPr>
           <w:rFonts w:ascii="Arial" w:hAnsi="Arial" w:cs="Arial"/>
           <w:i/>
@@ -15571,39 +15398,7 @@
           <w:spacing w:val="-1"/>
           <w:shd w:val="clear" w:color="auto" w:fill="FFFFFF"/>
         </w:rPr>
-      </w:pPr>
-      <w:r>
-        <w:rPr>
-          <w:rFonts w:ascii="Arial" w:hAnsi="Arial" w:cs="Arial"/>
-          <w:i/>
-          <w:iCs/>
-          <w:color w:val="292929"/>
-          <w:spacing w:val="-1"/>
-          <w:shd w:val="clear" w:color="auto" w:fill="FFFFFF"/>
-        </w:rPr>
-        <w:t>“</w:t>
-      </w:r>
-      <w:r>
-        <w:rPr>
-          <w:rFonts w:ascii="Arial" w:hAnsi="Arial" w:cs="Arial"/>
-          <w:i/>
-          <w:iCs/>
-          <w:color w:val="292929"/>
-          <w:spacing w:val="-1"/>
-          <w:shd w:val="clear" w:color="auto" w:fill="FFFFFF"/>
-        </w:rPr>
-        <w:t>You must stay up to date with the state of art technologies and constantly look for the places in which the overall product performance could be improved.</w:t>
-      </w:r>
-      <w:r>
-        <w:rPr>
-          <w:rFonts w:ascii="Arial" w:hAnsi="Arial" w:cs="Arial"/>
-          <w:i/>
-          <w:iCs/>
-          <w:color w:val="292929"/>
-          <w:spacing w:val="-1"/>
-          <w:shd w:val="clear" w:color="auto" w:fill="FFFFFF"/>
-        </w:rPr>
-        <w:t>”</w:t>
+        <w:t>“You must stay up to date with the state of art technologies and constantly look for the places in which the overall product performance could be improved.”</w:t>
       </w:r>
     </w:p>
     <w:p>
@@ -15982,16 +15777,7 @@
           <w:iCs/>
           <w:color w:val="000000"/>
         </w:rPr>
-        <w:t>Exploring the unknown unknowns for your algorithm.</w:t>
-      </w:r>
-      <w:r>
-        <w:rPr>
-          <w:rFonts w:ascii="Arial" w:hAnsi="Arial" w:cs="Arial"/>
-          <w:i/>
-          <w:iCs/>
-          <w:color w:val="000000"/>
-        </w:rPr>
-        <w:t>”</w:t>
+        <w:t>Exploring the unknown unknowns for your algorithm.”</w:t>
       </w:r>
     </w:p>
     <w:p>
@@ -16095,7 +15881,7 @@
     <w:p>
       <w:pPr>
         <w:pStyle w:val="NormalWeb"/>
-        <w:spacing w:before="0" w:beforeAutospacing="0" w:after="0" w:afterAutospacing="0"/>
+        <w:spacing w:after="0"/>
         <w:ind w:left="720"/>
         <w:textAlignment w:val="baseline"/>
         <w:rPr>
@@ -16120,150 +15906,20 @@
           <w:sz w:val="22"/>
           <w:szCs w:val="22"/>
         </w:rPr>
-        <w:t>Insights 1</w:t>
-      </w:r>
-    </w:p>
-    <w:p>
-      <w:pPr>
-        <w:shd w:val="clear" w:color="auto" w:fill="FFFFFF"/>
-        <w:spacing w:after="120" w:line="360" w:lineRule="atLeast"/>
-        <w:ind w:left="990"/>
-        <w:textAlignment w:val="baseline"/>
-        <w:rPr>
-          <w:rFonts w:ascii="Arial" w:hAnsi="Arial" w:cs="Arial"/>
-          <w:color w:val="000000"/>
-        </w:rPr>
-      </w:pPr>
-      <w:r>
-        <w:rPr>
-          <w:rFonts w:ascii="Arial" w:hAnsi="Arial" w:cs="Arial"/>
+        <w:t xml:space="preserve">Insight </w:t>
+      </w:r>
+      <w:r>
+        <w:rPr>
+          <w:rFonts w:ascii="Arial" w:hAnsi="Arial" w:cs="Arial"/>
+          <w:b/>
+          <w:bCs/>
           <w:i/>
           <w:iCs/>
           <w:color w:val="000000"/>
-        </w:rPr>
-        <w:t>“</w:t>
-      </w:r>
-      <w:r>
-        <w:rPr>
-          <w:rFonts w:ascii="Arial" w:hAnsi="Arial" w:cs="Arial"/>
-          <w:i/>
-          <w:iCs/>
-          <w:color w:val="000000"/>
-        </w:rPr>
-        <w:t>You can get lost in the narrative. Politics may be especially susceptible to poor</w:t>
-      </w:r>
-      <w:r>
-        <w:rPr>
-          <w:rFonts w:ascii="Arial" w:hAnsi="Arial" w:cs="Arial"/>
-          <w:i/>
-          <w:iCs/>
-          <w:color w:val="000000"/>
-        </w:rPr>
-        <w:t xml:space="preserve"> </w:t>
-      </w:r>
-      <w:r>
-        <w:rPr>
-          <w:rFonts w:ascii="Arial" w:hAnsi="Arial" w:cs="Arial"/>
-          <w:i/>
-          <w:iCs/>
-          <w:color w:val="000000"/>
-        </w:rPr>
-        <w:t>predictions precisely because of its human elements: a good election engages our</w:t>
-      </w:r>
-      <w:r>
-        <w:rPr>
-          <w:rFonts w:ascii="Arial" w:hAnsi="Arial" w:cs="Arial"/>
-          <w:i/>
-          <w:iCs/>
-          <w:color w:val="000000"/>
-        </w:rPr>
-        <w:t xml:space="preserve"> </w:t>
-      </w:r>
-      <w:r>
-        <w:rPr>
-          <w:rFonts w:ascii="Arial" w:hAnsi="Arial" w:cs="Arial"/>
-          <w:i/>
-          <w:iCs/>
-          <w:color w:val="000000"/>
-        </w:rPr>
-        <w:t>dramatic sensibilities.</w:t>
-      </w:r>
-      <w:r>
-        <w:rPr>
-          <w:rFonts w:ascii="Arial" w:hAnsi="Arial" w:cs="Arial"/>
-          <w:i/>
-          <w:iCs/>
-          <w:color w:val="000000"/>
-        </w:rPr>
-        <w:t>”</w:t>
-      </w:r>
-      <w:r>
-        <w:rPr>
-          <w:rFonts w:ascii="Arial" w:hAnsi="Arial" w:cs="Arial"/>
-          <w:i/>
-          <w:iCs/>
-          <w:color w:val="000000"/>
-        </w:rPr>
-        <w:br/>
-      </w:r>
-      <w:r>
-        <w:rPr>
-          <w:rFonts w:ascii="Arial" w:hAnsi="Arial" w:cs="Arial"/>
-          <w:i/>
-          <w:iCs/>
-          <w:color w:val="000000"/>
-        </w:rPr>
-        <w:br/>
-      </w:r>
-      <w:r>
-        <w:rPr>
-          <w:rFonts w:ascii="Arial" w:hAnsi="Arial" w:cs="Arial"/>
-          <w:color w:val="000000"/>
-        </w:rPr>
-        <w:lastRenderedPageBreak/>
-        <w:t>Stage:</w:t>
-      </w:r>
-      <w:r>
-        <w:rPr>
-          <w:rFonts w:ascii="Arial" w:hAnsi="Arial" w:cs="Arial"/>
-          <w:color w:val="000000"/>
-        </w:rPr>
-        <w:t xml:space="preserve"> </w:t>
-      </w:r>
-      <w:r>
-        <w:rPr>
-          <w:rFonts w:ascii="Arial" w:hAnsi="Arial" w:cs="Arial"/>
-          <w:color w:val="000000"/>
-        </w:rPr>
-        <w:t xml:space="preserve"> Data Analysis</w:t>
-      </w:r>
-      <w:r>
-        <w:rPr>
-          <w:rFonts w:ascii="Arial" w:hAnsi="Arial" w:cs="Arial"/>
-          <w:color w:val="000000"/>
-        </w:rPr>
-        <w:br/>
-      </w:r>
-      <w:r>
-        <w:rPr>
-          <w:rFonts w:ascii="Arial" w:hAnsi="Arial" w:cs="Arial"/>
-          <w:color w:val="000000"/>
-        </w:rPr>
-        <w:t>What it is:</w:t>
-      </w:r>
-      <w:r>
-        <w:rPr>
-          <w:rFonts w:ascii="Arial" w:hAnsi="Arial" w:cs="Arial"/>
-          <w:color w:val="000000"/>
-        </w:rPr>
-        <w:t xml:space="preserve"> </w:t>
-      </w:r>
-      <w:r>
-        <w:rPr>
-          <w:rFonts w:ascii="Arial" w:hAnsi="Arial" w:cs="Arial"/>
-          <w:color w:val="000000"/>
-        </w:rPr>
-        <w:t xml:space="preserve"> Maxim</w:t>
+          <w:sz w:val="22"/>
+          <w:szCs w:val="22"/>
+        </w:rPr>
+        <w:t>1</w:t>
       </w:r>
     </w:p>
     <w:p>
@@ -16281,6 +15937,39 @@
           <w:szCs w:val="22"/>
         </w:rPr>
       </w:pPr>
+      <w:r>
+        <w:rPr>
+          <w:rFonts w:ascii="Arial" w:hAnsi="Arial" w:cs="Arial"/>
+          <w:i/>
+          <w:iCs/>
+          <w:color w:val="000000"/>
+          <w:sz w:val="22"/>
+          <w:szCs w:val="22"/>
+        </w:rPr>
+        <w:t>“</w:t>
+      </w:r>
+      <w:r>
+        <w:rPr>
+          <w:rFonts w:ascii="Arial" w:hAnsi="Arial" w:cs="Arial"/>
+          <w:i/>
+          <w:iCs/>
+          <w:color w:val="000000"/>
+          <w:sz w:val="22"/>
+          <w:szCs w:val="22"/>
+        </w:rPr>
+        <w:t>This does not mean that you must feel totally dispassionate about a political event in order to make a good prediction about it. But it does mean that a fox’s aloof attitude can pay dividends.</w:t>
+      </w:r>
+      <w:r>
+        <w:rPr>
+          <w:rFonts w:ascii="Arial" w:hAnsi="Arial" w:cs="Arial"/>
+          <w:i/>
+          <w:iCs/>
+          <w:color w:val="000000"/>
+          <w:sz w:val="22"/>
+          <w:szCs w:val="22"/>
+        </w:rPr>
+        <w:t>”</w:t>
+      </w:r>
     </w:p>
     <w:p>
       <w:pPr>
@@ -16306,6 +15995,400 @@
           <w:sz w:val="22"/>
           <w:szCs w:val="22"/>
         </w:rPr>
+        <w:lastRenderedPageBreak/>
+        <w:t>Going in with pre-set ideas and a unilateral way of thinking</w:t>
+      </w:r>
+      <w:r>
+        <w:rPr>
+          <w:rFonts w:ascii="Arial" w:hAnsi="Arial" w:cs="Arial"/>
+          <w:i/>
+          <w:iCs/>
+          <w:color w:val="000000"/>
+          <w:sz w:val="22"/>
+          <w:szCs w:val="22"/>
+        </w:rPr>
+        <w:t>,</w:t>
+      </w:r>
+      <w:r>
+        <w:rPr>
+          <w:rFonts w:ascii="Arial" w:hAnsi="Arial" w:cs="Arial"/>
+          <w:i/>
+          <w:iCs/>
+          <w:color w:val="000000"/>
+          <w:sz w:val="22"/>
+          <w:szCs w:val="22"/>
+        </w:rPr>
+        <w:t xml:space="preserve"> can </w:t>
+      </w:r>
+      <w:r>
+        <w:rPr>
+          <w:rFonts w:ascii="Arial" w:hAnsi="Arial" w:cs="Arial"/>
+          <w:i/>
+          <w:iCs/>
+          <w:color w:val="000000"/>
+          <w:sz w:val="22"/>
+          <w:szCs w:val="22"/>
+        </w:rPr>
+        <w:t>cloud</w:t>
+      </w:r>
+      <w:r>
+        <w:rPr>
+          <w:rFonts w:ascii="Arial" w:hAnsi="Arial" w:cs="Arial"/>
+          <w:i/>
+          <w:iCs/>
+          <w:color w:val="000000"/>
+          <w:sz w:val="22"/>
+          <w:szCs w:val="22"/>
+        </w:rPr>
+        <w:t xml:space="preserve"> ou</w:t>
+      </w:r>
+      <w:r>
+        <w:rPr>
+          <w:rFonts w:ascii="Arial" w:hAnsi="Arial" w:cs="Arial"/>
+          <w:i/>
+          <w:iCs/>
+          <w:color w:val="000000"/>
+          <w:sz w:val="22"/>
+          <w:szCs w:val="22"/>
+        </w:rPr>
+        <w:t>r</w:t>
+      </w:r>
+      <w:r>
+        <w:rPr>
+          <w:rFonts w:ascii="Arial" w:hAnsi="Arial" w:cs="Arial"/>
+          <w:i/>
+          <w:iCs/>
+          <w:color w:val="000000"/>
+          <w:sz w:val="22"/>
+          <w:szCs w:val="22"/>
+        </w:rPr>
+        <w:t xml:space="preserve"> critical abilities to</w:t>
+      </w:r>
+      <w:r>
+        <w:rPr>
+          <w:rFonts w:ascii="Arial" w:hAnsi="Arial" w:cs="Arial"/>
+          <w:i/>
+          <w:iCs/>
+          <w:color w:val="000000"/>
+          <w:sz w:val="22"/>
+          <w:szCs w:val="22"/>
+        </w:rPr>
+        <w:t xml:space="preserve"> </w:t>
+      </w:r>
+      <w:r>
+        <w:rPr>
+          <w:rFonts w:ascii="Arial" w:hAnsi="Arial" w:cs="Arial"/>
+          <w:i/>
+          <w:iCs/>
+          <w:color w:val="000000"/>
+          <w:sz w:val="22"/>
+          <w:szCs w:val="22"/>
+        </w:rPr>
+        <w:t>analyze the data.</w:t>
+      </w:r>
+      <w:r>
+        <w:rPr>
+          <w:rFonts w:ascii="Arial" w:hAnsi="Arial" w:cs="Arial"/>
+          <w:i/>
+          <w:iCs/>
+          <w:color w:val="000000"/>
+          <w:sz w:val="22"/>
+          <w:szCs w:val="22"/>
+        </w:rPr>
+        <w:t xml:space="preserve"> In the assigned reading, people were picking factors they “assumed” to be important like gender, race and an off chance incident to predict an event. A more rational approach that will lead to a prediction with admittedly known error, </w:t>
+      </w:r>
+      <w:r>
+        <w:rPr>
+          <w:rFonts w:ascii="Arial" w:hAnsi="Arial" w:cs="Arial"/>
+          <w:i/>
+          <w:iCs/>
+          <w:color w:val="000000"/>
+          <w:sz w:val="22"/>
+          <w:szCs w:val="22"/>
+        </w:rPr>
+        <w:t xml:space="preserve"> is </w:t>
+      </w:r>
+      <w:r>
+        <w:rPr>
+          <w:rFonts w:ascii="Arial" w:hAnsi="Arial" w:cs="Arial"/>
+          <w:i/>
+          <w:iCs/>
+          <w:color w:val="000000"/>
+          <w:sz w:val="22"/>
+          <w:szCs w:val="22"/>
+        </w:rPr>
+        <w:t>that a quantifiable result can be derived from quantifiable inputs.</w:t>
+      </w:r>
+    </w:p>
+    <w:p>
+      <w:pPr>
+        <w:pStyle w:val="NormalWeb"/>
+        <w:spacing w:after="0"/>
+        <w:ind w:left="720"/>
+        <w:textAlignment w:val="baseline"/>
+        <w:rPr>
+          <w:rFonts w:ascii="Arial" w:hAnsi="Arial" w:cs="Arial"/>
+          <w:i/>
+          <w:iCs/>
+          <w:color w:val="000000"/>
+          <w:sz w:val="22"/>
+          <w:szCs w:val="22"/>
+        </w:rPr>
+      </w:pPr>
+      <w:r>
+        <w:rPr>
+          <w:rFonts w:ascii="Arial" w:hAnsi="Arial" w:cs="Arial"/>
+          <w:i/>
+          <w:iCs/>
+          <w:color w:val="000000"/>
+          <w:sz w:val="22"/>
+          <w:szCs w:val="22"/>
+        </w:rPr>
+        <w:t>(Example: The inputs Nate Silver considered were poll numbers – weighted by the distance of the poll from the  election, funds, reliability of the polling firms ….)</w:t>
+      </w:r>
+    </w:p>
+    <w:p>
+      <w:pPr>
+        <w:pStyle w:val="NormalWeb"/>
+        <w:spacing w:after="0"/>
+        <w:ind w:left="720"/>
+        <w:textAlignment w:val="baseline"/>
+        <w:rPr>
+          <w:rFonts w:ascii="Arial" w:hAnsi="Arial" w:cs="Arial"/>
+          <w:i/>
+          <w:iCs/>
+          <w:color w:val="000000"/>
+          <w:sz w:val="22"/>
+          <w:szCs w:val="22"/>
+        </w:rPr>
+      </w:pPr>
+      <w:r>
+        <w:rPr>
+          <w:rFonts w:ascii="Arial" w:hAnsi="Arial" w:cs="Arial"/>
+          <w:i/>
+          <w:iCs/>
+          <w:color w:val="000000"/>
+          <w:sz w:val="22"/>
+          <w:szCs w:val="22"/>
+        </w:rPr>
+        <w:t>Stage: Data Analysis</w:t>
+      </w:r>
+      <w:r>
+        <w:rPr>
+          <w:rFonts w:ascii="Arial" w:hAnsi="Arial" w:cs="Arial"/>
+          <w:i/>
+          <w:iCs/>
+          <w:color w:val="000000"/>
+          <w:sz w:val="22"/>
+          <w:szCs w:val="22"/>
+        </w:rPr>
+        <w:br/>
+        <w:t>What it is: Maxim</w:t>
+      </w:r>
+    </w:p>
+    <w:p>
+      <w:pPr>
+        <w:pStyle w:val="NormalWeb"/>
+        <w:spacing w:after="0"/>
+        <w:ind w:left="720"/>
+        <w:textAlignment w:val="baseline"/>
+        <w:rPr>
+          <w:rFonts w:ascii="Arial" w:hAnsi="Arial" w:cs="Arial"/>
+          <w:b/>
+          <w:bCs/>
+          <w:i/>
+          <w:iCs/>
+          <w:color w:val="000000"/>
+          <w:sz w:val="22"/>
+          <w:szCs w:val="22"/>
+        </w:rPr>
+      </w:pPr>
+      <w:r>
+        <w:rPr>
+          <w:rFonts w:ascii="Arial" w:hAnsi="Arial" w:cs="Arial"/>
+          <w:b/>
+          <w:bCs/>
+          <w:i/>
+          <w:iCs/>
+          <w:color w:val="000000"/>
+          <w:sz w:val="22"/>
+          <w:szCs w:val="22"/>
+        </w:rPr>
+        <w:t>Insight 2</w:t>
+      </w:r>
+    </w:p>
+    <w:p>
+      <w:pPr>
+        <w:pStyle w:val="NormalWeb"/>
+        <w:spacing w:after="0"/>
+        <w:ind w:left="720"/>
+        <w:textAlignment w:val="baseline"/>
+        <w:rPr>
+          <w:rFonts w:ascii="Arial" w:hAnsi="Arial" w:cs="Arial"/>
+          <w:i/>
+          <w:iCs/>
+          <w:color w:val="000000"/>
+          <w:sz w:val="22"/>
+          <w:szCs w:val="22"/>
+        </w:rPr>
+      </w:pPr>
+      <w:r>
+        <w:rPr>
+          <w:rFonts w:ascii="Arial" w:hAnsi="Arial" w:cs="Arial"/>
+          <w:i/>
+          <w:iCs/>
+          <w:color w:val="000000"/>
+          <w:sz w:val="22"/>
+          <w:szCs w:val="22"/>
+        </w:rPr>
+        <w:t>“</w:t>
+      </w:r>
+      <w:r>
+        <w:rPr>
+          <w:rFonts w:ascii="Arial" w:hAnsi="Arial" w:cs="Arial"/>
+          <w:i/>
+          <w:iCs/>
+          <w:color w:val="000000"/>
+          <w:sz w:val="22"/>
+          <w:szCs w:val="22"/>
+        </w:rPr>
+        <w:t>This probabilistic principle also holds when I am forecasting the outcome in an</w:t>
+      </w:r>
+      <w:r>
+        <w:rPr>
+          <w:rFonts w:ascii="Arial" w:hAnsi="Arial" w:cs="Arial"/>
+          <w:i/>
+          <w:iCs/>
+          <w:color w:val="000000"/>
+          <w:sz w:val="22"/>
+          <w:szCs w:val="22"/>
+        </w:rPr>
+        <w:t xml:space="preserve"> </w:t>
+      </w:r>
+      <w:r>
+        <w:rPr>
+          <w:rFonts w:ascii="Arial" w:hAnsi="Arial" w:cs="Arial"/>
+          <w:i/>
+          <w:iCs/>
+          <w:color w:val="000000"/>
+          <w:sz w:val="22"/>
+          <w:szCs w:val="22"/>
+        </w:rPr>
+        <w:t>individual race. How likely is a candidate to win, for instance, if he’s ahead by five points</w:t>
+      </w:r>
+      <w:r>
+        <w:rPr>
+          <w:rFonts w:ascii="Arial" w:hAnsi="Arial" w:cs="Arial"/>
+          <w:i/>
+          <w:iCs/>
+          <w:color w:val="000000"/>
+          <w:sz w:val="22"/>
+          <w:szCs w:val="22"/>
+        </w:rPr>
+        <w:t xml:space="preserve"> </w:t>
+      </w:r>
+      <w:r>
+        <w:rPr>
+          <w:rFonts w:ascii="Arial" w:hAnsi="Arial" w:cs="Arial"/>
+          <w:i/>
+          <w:iCs/>
+          <w:color w:val="000000"/>
+          <w:sz w:val="22"/>
+          <w:szCs w:val="22"/>
+        </w:rPr>
+        <w:t>in the polls?</w:t>
+      </w:r>
+      <w:r>
+        <w:rPr>
+          <w:rFonts w:ascii="Arial" w:hAnsi="Arial" w:cs="Arial"/>
+          <w:i/>
+          <w:iCs/>
+          <w:color w:val="000000"/>
+          <w:sz w:val="22"/>
+          <w:szCs w:val="22"/>
+        </w:rPr>
+        <w:t>”</w:t>
+      </w:r>
+    </w:p>
+    <w:p>
+      <w:pPr>
+        <w:pStyle w:val="NormalWeb"/>
+        <w:spacing w:after="0"/>
+        <w:ind w:left="720"/>
+        <w:textAlignment w:val="baseline"/>
+        <w:rPr>
+          <w:rFonts w:ascii="Arial" w:hAnsi="Arial" w:cs="Arial"/>
+          <w:i/>
+          <w:iCs/>
+          <w:color w:val="000000"/>
+          <w:sz w:val="22"/>
+          <w:szCs w:val="22"/>
+        </w:rPr>
+      </w:pPr>
+      <w:r>
+        <w:rPr>
+          <w:rFonts w:ascii="Arial" w:hAnsi="Arial" w:cs="Arial"/>
+          <w:i/>
+          <w:iCs/>
+          <w:color w:val="000000"/>
+          <w:sz w:val="22"/>
+          <w:szCs w:val="22"/>
+        </w:rPr>
+        <w:t>Stage: Data Analysis</w:t>
+      </w:r>
+      <w:r>
+        <w:rPr>
+          <w:rFonts w:ascii="Arial" w:hAnsi="Arial" w:cs="Arial"/>
+          <w:i/>
+          <w:iCs/>
+          <w:color w:val="000000"/>
+          <w:sz w:val="22"/>
+          <w:szCs w:val="22"/>
+        </w:rPr>
+        <w:br/>
+        <w:t>What it is: Maxim</w:t>
+      </w:r>
+    </w:p>
+    <w:p>
+      <w:pPr>
+        <w:pStyle w:val="NormalWeb"/>
+        <w:spacing w:after="0"/>
+        <w:ind w:left="720"/>
+        <w:textAlignment w:val="baseline"/>
+        <w:rPr>
+          <w:rFonts w:ascii="Arial" w:hAnsi="Arial" w:cs="Arial"/>
+          <w:i/>
+          <w:iCs/>
+          <w:color w:val="000000"/>
+          <w:sz w:val="22"/>
+          <w:szCs w:val="22"/>
+        </w:rPr>
+      </w:pPr>
+    </w:p>
+    <w:p>
+      <w:pPr>
+        <w:pStyle w:val="NormalWeb"/>
+        <w:spacing w:after="0"/>
+        <w:ind w:left="720"/>
+        <w:textAlignment w:val="baseline"/>
+        <w:rPr>
+          <w:rFonts w:ascii="Arial" w:hAnsi="Arial" w:cs="Arial"/>
+          <w:i/>
+          <w:iCs/>
+          <w:color w:val="000000"/>
+          <w:sz w:val="22"/>
+          <w:szCs w:val="22"/>
+        </w:rPr>
+      </w:pPr>
+      <w:r>
+        <w:rPr>
+          <w:rFonts w:ascii="Arial" w:hAnsi="Arial" w:cs="Arial"/>
+          <w:i/>
+          <w:iCs/>
+          <w:color w:val="000000"/>
+          <w:sz w:val="22"/>
+          <w:szCs w:val="22"/>
+        </w:rPr>
         <w:br/>
       </w:r>
     </w:p>
@@ -16347,28 +16430,6 @@
           <w:color w:val="000000"/>
         </w:rPr>
       </w:pPr>
-    </w:p>
-    <w:p>
-      <w:pPr>
-        <w:shd w:val="clear" w:color="auto" w:fill="FFFFFF"/>
-        <w:spacing w:after="120" w:line="360" w:lineRule="atLeast"/>
-        <w:textAlignment w:val="baseline"/>
-        <w:rPr>
-          <w:rFonts w:ascii="Arial" w:hAnsi="Arial" w:cs="Arial"/>
-          <w:i/>
-          <w:iCs/>
-          <w:color w:val="000000"/>
-        </w:rPr>
-      </w:pPr>
-      <w:r>
-        <w:rPr>
-          <w:rFonts w:ascii="Arial" w:hAnsi="Arial" w:cs="Arial"/>
-          <w:i/>
-          <w:iCs/>
-          <w:color w:val="000000"/>
-        </w:rPr>
-        <w:t>‘</w:t>
-      </w:r>
     </w:p>
     <w:p>
       <w:pPr>
@@ -16401,6 +16462,339 @@
           <w:sz w:val="22"/>
           <w:szCs w:val="22"/>
         </w:rPr>
+        <w:t>How Not to Be Misled by the Jobs Report</w:t>
+      </w:r>
+    </w:p>
+    <w:p>
+      <w:pPr>
+        <w:shd w:val="clear" w:color="auto" w:fill="FFFFFF"/>
+        <w:spacing w:after="120" w:line="360" w:lineRule="atLeast"/>
+        <w:ind w:left="360"/>
+        <w:textAlignment w:val="baseline"/>
+        <w:rPr>
+          <w:rFonts w:ascii="Arial" w:hAnsi="Arial" w:cs="Arial"/>
+          <w:color w:val="333333"/>
+          <w:shd w:val="clear" w:color="auto" w:fill="FFFFFF"/>
+        </w:rPr>
+      </w:pPr>
+      <w:r>
+        <w:rPr>
+          <w:rFonts w:ascii="Arial" w:hAnsi="Arial" w:cs="Arial"/>
+          <w:b/>
+          <w:bCs/>
+          <w:color w:val="000000"/>
+        </w:rPr>
+        <w:t>Insight 1</w:t>
+      </w:r>
+      <w:r>
+        <w:rPr>
+          <w:rFonts w:ascii="Arial" w:hAnsi="Arial" w:cs="Arial"/>
+          <w:b/>
+          <w:bCs/>
+          <w:color w:val="000000"/>
+        </w:rPr>
+        <w:br/>
+      </w:r>
+      <w:r>
+        <w:rPr>
+          <w:rFonts w:ascii="Arial" w:hAnsi="Arial" w:cs="Arial"/>
+          <w:b/>
+          <w:bCs/>
+          <w:color w:val="000000"/>
+        </w:rPr>
+        <w:t>“</w:t>
+      </w:r>
+      <w:r>
+        <w:rPr>
+          <w:rFonts w:ascii="Arial" w:hAnsi="Arial" w:cs="Arial"/>
+          <w:color w:val="333333"/>
+          <w:shd w:val="clear" w:color="auto" w:fill="FFFFFF"/>
+        </w:rPr>
+        <w:t>But what if all the worries were based on nothing more than random statistical noise?”</w:t>
+      </w:r>
+    </w:p>
+    <w:p>
+      <w:pPr>
+        <w:shd w:val="clear" w:color="auto" w:fill="FFFFFF"/>
+        <w:spacing w:after="120" w:line="360" w:lineRule="atLeast"/>
+        <w:ind w:left="360"/>
+        <w:textAlignment w:val="baseline"/>
+        <w:rPr>
+          <w:rFonts w:ascii="Arial" w:hAnsi="Arial" w:cs="Arial"/>
+          <w:color w:val="333333"/>
+          <w:shd w:val="clear" w:color="auto" w:fill="FFFFFF"/>
+        </w:rPr>
+      </w:pPr>
+      <w:r>
+        <w:rPr>
+          <w:rFonts w:ascii="Arial" w:hAnsi="Arial" w:cs="Arial"/>
+          <w:color w:val="333333"/>
+          <w:shd w:val="clear" w:color="auto" w:fill="FFFFFF"/>
+        </w:rPr>
+        <w:t>Uncertainty has to be assumed and conveyed when predictions are made and the question has to asked about how much the range of uncertainty is. You also have to question what the sampling error is and take that into account.</w:t>
+      </w:r>
+    </w:p>
+    <w:p>
+      <w:pPr>
+        <w:shd w:val="clear" w:color="auto" w:fill="FFFFFF"/>
+        <w:spacing w:after="120" w:line="360" w:lineRule="atLeast"/>
+        <w:ind w:left="360"/>
+        <w:textAlignment w:val="baseline"/>
+        <w:rPr>
+          <w:rFonts w:ascii="Arial" w:hAnsi="Arial" w:cs="Arial"/>
+          <w:color w:val="333333"/>
+          <w:shd w:val="clear" w:color="auto" w:fill="FFFFFF"/>
+        </w:rPr>
+      </w:pPr>
+      <w:r>
+        <w:rPr>
+          <w:rFonts w:ascii="Arial" w:hAnsi="Arial" w:cs="Arial"/>
+          <w:color w:val="333333"/>
+          <w:shd w:val="clear" w:color="auto" w:fill="FFFFFF"/>
+        </w:rPr>
+        <w:t>NOTE: Definition of sampling error:</w:t>
+      </w:r>
+      <w:r>
+        <w:rPr>
+          <w:rFonts w:ascii="Arial" w:hAnsi="Arial" w:cs="Arial"/>
+          <w:color w:val="4D5156"/>
+          <w:shd w:val="clear" w:color="auto" w:fill="FFFFFF"/>
+        </w:rPr>
+        <w:t xml:space="preserve"> In statistics, </w:t>
+      </w:r>
+      <w:r>
+        <w:rPr>
+          <w:rStyle w:val="Emphasis"/>
+          <w:rFonts w:ascii="Arial" w:hAnsi="Arial" w:cs="Arial"/>
+          <w:b/>
+          <w:bCs/>
+          <w:i w:val="0"/>
+          <w:iCs w:val="0"/>
+          <w:color w:val="5F6368"/>
+          <w:shd w:val="clear" w:color="auto" w:fill="FFFFFF"/>
+        </w:rPr>
+        <w:t>sampling error</w:t>
+      </w:r>
+      <w:r>
+        <w:rPr>
+          <w:rFonts w:ascii="Arial" w:hAnsi="Arial" w:cs="Arial"/>
+          <w:color w:val="4D5156"/>
+          <w:shd w:val="clear" w:color="auto" w:fill="FFFFFF"/>
+        </w:rPr>
+        <w:t> is the </w:t>
+      </w:r>
+      <w:r>
+        <w:rPr>
+          <w:rStyle w:val="Emphasis"/>
+          <w:rFonts w:ascii="Arial" w:hAnsi="Arial" w:cs="Arial"/>
+          <w:b/>
+          <w:bCs/>
+          <w:i w:val="0"/>
+          <w:iCs w:val="0"/>
+          <w:color w:val="5F6368"/>
+          <w:shd w:val="clear" w:color="auto" w:fill="FFFFFF"/>
+        </w:rPr>
+        <w:t>error</w:t>
+      </w:r>
+      <w:r>
+        <w:rPr>
+          <w:rFonts w:ascii="Arial" w:hAnsi="Arial" w:cs="Arial"/>
+          <w:color w:val="4D5156"/>
+          <w:shd w:val="clear" w:color="auto" w:fill="FFFFFF"/>
+        </w:rPr>
+        <w:t> caused by observing a </w:t>
+      </w:r>
+      <w:r>
+        <w:rPr>
+          <w:rStyle w:val="Emphasis"/>
+          <w:rFonts w:ascii="Arial" w:hAnsi="Arial" w:cs="Arial"/>
+          <w:i w:val="0"/>
+          <w:iCs w:val="0"/>
+          <w:color w:val="5F6368"/>
+          <w:shd w:val="clear" w:color="auto" w:fill="FFFFFF"/>
+        </w:rPr>
+        <w:t>sample</w:t>
+      </w:r>
+      <w:r>
+        <w:rPr>
+          <w:rFonts w:ascii="Arial" w:hAnsi="Arial" w:cs="Arial"/>
+          <w:color w:val="4D5156"/>
+          <w:shd w:val="clear" w:color="auto" w:fill="FFFFFF"/>
+        </w:rPr>
+        <w:t> instead of the whole population. The </w:t>
+      </w:r>
+      <w:r>
+        <w:rPr>
+          <w:rStyle w:val="Emphasis"/>
+          <w:rFonts w:ascii="Arial" w:hAnsi="Arial" w:cs="Arial"/>
+          <w:b/>
+          <w:bCs/>
+          <w:i w:val="0"/>
+          <w:iCs w:val="0"/>
+          <w:color w:val="5F6368"/>
+          <w:shd w:val="clear" w:color="auto" w:fill="FFFFFF"/>
+        </w:rPr>
+        <w:t>sampling error</w:t>
+      </w:r>
+      <w:r>
+        <w:rPr>
+          <w:rFonts w:ascii="Arial" w:hAnsi="Arial" w:cs="Arial"/>
+          <w:color w:val="4D5156"/>
+          <w:shd w:val="clear" w:color="auto" w:fill="FFFFFF"/>
+        </w:rPr>
+        <w:t> is the difference between a </w:t>
+      </w:r>
+      <w:r>
+        <w:rPr>
+          <w:rStyle w:val="Emphasis"/>
+          <w:rFonts w:ascii="Arial" w:hAnsi="Arial" w:cs="Arial"/>
+          <w:i w:val="0"/>
+          <w:iCs w:val="0"/>
+          <w:color w:val="5F6368"/>
+          <w:shd w:val="clear" w:color="auto" w:fill="FFFFFF"/>
+        </w:rPr>
+        <w:t>sample</w:t>
+      </w:r>
+      <w:r>
+        <w:rPr>
+          <w:rFonts w:ascii="Arial" w:hAnsi="Arial" w:cs="Arial"/>
+          <w:color w:val="4D5156"/>
+          <w:shd w:val="clear" w:color="auto" w:fill="FFFFFF"/>
+        </w:rPr>
+        <w:t> statistic used to estimate a population parameter and the actual but unknown value of the parameter.</w:t>
+      </w:r>
+    </w:p>
+    <w:p>
+      <w:pPr>
+        <w:shd w:val="clear" w:color="auto" w:fill="FFFFFF"/>
+        <w:spacing w:after="120" w:line="360" w:lineRule="atLeast"/>
+        <w:ind w:left="360"/>
+        <w:textAlignment w:val="baseline"/>
+        <w:rPr>
+          <w:rFonts w:ascii="Arial" w:hAnsi="Arial" w:cs="Arial"/>
+          <w:color w:val="333333"/>
+          <w:shd w:val="clear" w:color="auto" w:fill="FFFFFF"/>
+        </w:rPr>
+      </w:pPr>
+      <w:r>
+        <w:rPr>
+          <w:rFonts w:ascii="Arial" w:hAnsi="Arial" w:cs="Arial"/>
+          <w:color w:val="000000"/>
+        </w:rPr>
+        <w:t>Stage:  Data Analysis</w:t>
+      </w:r>
+      <w:r>
+        <w:rPr>
+          <w:rFonts w:ascii="Arial" w:hAnsi="Arial" w:cs="Arial"/>
+          <w:color w:val="000000"/>
+        </w:rPr>
+        <w:br/>
+        <w:t>What it is:  Maxim</w:t>
+      </w:r>
+    </w:p>
+    <w:p>
+      <w:pPr>
+        <w:shd w:val="clear" w:color="auto" w:fill="FFFFFF"/>
+        <w:spacing w:after="120" w:line="360" w:lineRule="atLeast"/>
+        <w:ind w:left="360"/>
+        <w:textAlignment w:val="baseline"/>
+        <w:rPr>
+          <w:rFonts w:ascii="Arial" w:hAnsi="Arial" w:cs="Arial"/>
+          <w:b/>
+          <w:bCs/>
+          <w:color w:val="000000"/>
+        </w:rPr>
+      </w:pPr>
+      <w:r>
+        <w:rPr>
+          <w:rFonts w:ascii="Arial" w:hAnsi="Arial" w:cs="Arial"/>
+          <w:b/>
+          <w:bCs/>
+          <w:color w:val="000000"/>
+        </w:rPr>
+        <w:lastRenderedPageBreak/>
+        <w:br/>
+      </w:r>
+    </w:p>
+    <w:p>
+      <w:pPr>
+        <w:shd w:val="clear" w:color="auto" w:fill="FFFFFF"/>
+        <w:spacing w:after="120" w:line="360" w:lineRule="atLeast"/>
+        <w:textAlignment w:val="baseline"/>
+        <w:rPr>
+          <w:rFonts w:ascii="Arial" w:hAnsi="Arial" w:cs="Arial"/>
+          <w:i/>
+          <w:iCs/>
+          <w:color w:val="000000"/>
+        </w:rPr>
+      </w:pPr>
+    </w:p>
+    <w:p>
+      <w:pPr>
+        <w:shd w:val="clear" w:color="auto" w:fill="FFFFFF"/>
+        <w:spacing w:after="120" w:line="360" w:lineRule="atLeast"/>
+        <w:textAlignment w:val="baseline"/>
+        <w:rPr>
+          <w:rFonts w:ascii="Arial" w:hAnsi="Arial" w:cs="Arial"/>
+          <w:i/>
+          <w:iCs/>
+          <w:color w:val="000000"/>
+        </w:rPr>
+      </w:pPr>
+    </w:p>
+    <w:p>
+      <w:pPr>
+        <w:shd w:val="clear" w:color="auto" w:fill="FFFFFF"/>
+        <w:spacing w:after="120" w:line="360" w:lineRule="atLeast"/>
+        <w:textAlignment w:val="baseline"/>
+        <w:rPr>
+          <w:rFonts w:ascii="Arial" w:hAnsi="Arial" w:cs="Arial"/>
+          <w:i/>
+          <w:iCs/>
+          <w:color w:val="000000"/>
+        </w:rPr>
+      </w:pPr>
+      <w:r>
+        <w:rPr>
+          <w:rFonts w:ascii="Arial" w:hAnsi="Arial" w:cs="Arial"/>
+          <w:i/>
+          <w:iCs/>
+          <w:color w:val="000000"/>
+        </w:rPr>
+        <w:t>‘</w:t>
+      </w:r>
+    </w:p>
+    <w:p>
+      <w:pPr>
+        <w:pStyle w:val="NormalWeb"/>
+        <w:numPr>
+          <w:ilvl w:val="0"/>
+          <w:numId w:val="18"/>
+        </w:numPr>
+        <w:spacing w:before="0" w:beforeAutospacing="0" w:after="0" w:afterAutospacing="0"/>
+        <w:textAlignment w:val="baseline"/>
+        <w:rPr>
+          <w:rFonts w:ascii="Arial" w:hAnsi="Arial" w:cs="Arial"/>
+          <w:b/>
+          <w:bCs/>
+          <w:i/>
+          <w:iCs/>
+          <w:color w:val="000000"/>
+          <w:sz w:val="22"/>
+          <w:szCs w:val="22"/>
+        </w:rPr>
+      </w:pPr>
+      <w:r>
+        <w:rPr>
+          <w:rFonts w:ascii="Arial" w:hAnsi="Arial" w:cs="Arial"/>
+          <w:b/>
+          <w:bCs/>
+          <w:i/>
+          <w:iCs/>
+          <w:color w:val="000000"/>
+          <w:sz w:val="22"/>
+          <w:szCs w:val="22"/>
+        </w:rPr>
         <w:t>How we scaled data science to all sides of Airbnb over 5 years of hypergrowth</w:t>
       </w:r>
     </w:p>
@@ -16430,14 +16824,7 @@
           <w:rFonts w:ascii="Arial" w:hAnsi="Arial" w:cs="Arial"/>
           <w:color w:val="000000"/>
         </w:rPr>
-        <w:t xml:space="preserve">Insight </w:t>
-      </w:r>
-      <w:r>
-        <w:rPr>
-          <w:rFonts w:ascii="Arial" w:hAnsi="Arial" w:cs="Arial"/>
-          <w:color w:val="000000"/>
-        </w:rPr>
-        <w:t>1</w:t>
+        <w:t>Insight 1</w:t>
       </w:r>
     </w:p>
     <w:p>
@@ -16495,23 +16882,7 @@
           <w:shd w:val="clear" w:color="auto" w:fill="FFFFFF"/>
         </w:rPr>
         <w:br/>
-        <w:t>“</w:t>
-      </w:r>
-      <w:r>
-        <w:rPr>
-          <w:rFonts w:ascii="Georgia" w:hAnsi="Georgia"/>
-          <w:color w:val="231F20"/>
-          <w:shd w:val="clear" w:color="auto" w:fill="FFFFFF"/>
-        </w:rPr>
-        <w:t>Empowering teams is about removing the burden of reporting and basic data exploration from the shoulders of data scientists so they can focus on more impactful work</w:t>
-      </w:r>
-      <w:r>
-        <w:rPr>
-          <w:rFonts w:ascii="Georgia" w:hAnsi="Georgia"/>
-          <w:color w:val="231F20"/>
-          <w:shd w:val="clear" w:color="auto" w:fill="FFFFFF"/>
-        </w:rPr>
-        <w:t>”</w:t>
+        <w:t>“Empowering teams is about removing the burden of reporting and basic data exploration from the shoulders of data scientists so they can focus on more impactful work”</w:t>
       </w:r>
     </w:p>
     <w:p>
@@ -16704,7 +17075,6 @@
           <w:color w:val="231F20"/>
           <w:shd w:val="clear" w:color="auto" w:fill="FFFFFF"/>
         </w:rPr>
-        <w:lastRenderedPageBreak/>
         <w:t>And</w:t>
       </w:r>
     </w:p>
@@ -16732,15 +17102,7 @@
           <w:color w:val="231F20"/>
           <w:shd w:val="clear" w:color="auto" w:fill="FFFFFF"/>
         </w:rPr>
-        <w:t>Thus, data science is an act of interpretation — we translate the customer’s “voice” into a language more suitable for decision-making.</w:t>
-      </w:r>
-      <w:r>
-        <w:rPr>
-          <w:rFonts w:ascii="Georgia" w:hAnsi="Georgia"/>
-          <w:color w:val="231F20"/>
-          <w:shd w:val="clear" w:color="auto" w:fill="FFFFFF"/>
-        </w:rPr>
-        <w:t>”</w:t>
+        <w:t>Thus, data science is an act of interpretation — we translate the customer’s “voice” into a language more suitable for decision-making.”</w:t>
       </w:r>
     </w:p>
     <w:p>
@@ -16777,6 +17139,7 @@
           <w:rFonts w:ascii="Arial" w:hAnsi="Arial" w:cs="Arial"/>
           <w:color w:val="000000"/>
         </w:rPr>
+        <w:lastRenderedPageBreak/>
         <w:t>Stage:</w:t>
       </w:r>
       <w:r>
@@ -16897,17 +17260,7 @@
           <w:color w:val="231F20"/>
           <w:shd w:val="clear" w:color="auto" w:fill="FFFFFF"/>
         </w:rPr>
-        <w:t>But when decision-makers don’t understand the ramifications of an insight, they don’t act on it. When they don’t act on it, the value of the insight is lost.</w:t>
-      </w:r>
-      <w:r>
-        <w:rPr>
-          <w:rFonts w:ascii="Georgia" w:hAnsi="Georgia"/>
-          <w:i/>
-          <w:iCs/>
-          <w:color w:val="231F20"/>
-          <w:shd w:val="clear" w:color="auto" w:fill="FFFFFF"/>
-        </w:rPr>
-        <w:t>”</w:t>
+        <w:t>But when decision-makers don’t understand the ramifications of an insight, they don’t act on it. When they don’t act on it, the value of the insight is lost.”</w:t>
       </w:r>
     </w:p>
     <w:p>

</xml_diff>